<commit_message>
Update Introduction to SQL
</commit_message>
<xml_diff>
--- a/Data Science Cheat/MySQL/01-Introduction to SQL.docx
+++ b/Data Science Cheat/MySQL/01-Introduction to SQL.docx
@@ -1651,8 +1651,4599 @@
     </w:p>
     <w:p/>
     <w:p>
+      <w:pPr>
+        <w:rPr>
+          <w:sz w:val="28"/>
+        </w:rPr>
+      </w:pPr>
+    </w:p>
+    <w:p>
+      <w:pPr>
+        <w:rPr>
+          <w:b/>
+          <w:sz w:val="28"/>
+        </w:rPr>
+      </w:pPr>
+      <w:r>
+        <w:rPr>
+          <w:b/>
+          <w:sz w:val="28"/>
+          <w:highlight w:val="yellow"/>
+        </w:rPr>
+        <w:t>#FILTERING ROWS</w:t>
+      </w:r>
+    </w:p>
+    <w:p/>
+    <w:p>
+      <w:r>
+        <w:t xml:space="preserve">-filtering result </w:t>
+      </w:r>
+    </w:p>
+    <w:p>
+      <w:r>
+        <w:t>For example, you can filter text records such as title. The following code returns all fil</w:t>
+      </w:r>
+      <w:r>
+        <w:t>ms with the title 'Metropolis':</w:t>
+      </w:r>
+    </w:p>
+    <w:p>
+      <w:pPr>
+        <w:rPr>
+          <w:b/>
+          <w:highlight w:val="yellow"/>
+        </w:rPr>
+      </w:pPr>
+      <w:r>
+        <w:rPr>
+          <w:b/>
+          <w:highlight w:val="yellow"/>
+        </w:rPr>
+        <w:t>SELECT title</w:t>
+      </w:r>
+    </w:p>
+    <w:p>
+      <w:pPr>
+        <w:rPr>
+          <w:b/>
+          <w:highlight w:val="yellow"/>
+        </w:rPr>
+      </w:pPr>
+      <w:r>
+        <w:rPr>
+          <w:b/>
+          <w:highlight w:val="yellow"/>
+        </w:rPr>
+        <w:t>FROM films</w:t>
+      </w:r>
+    </w:p>
+    <w:p>
+      <w:pPr>
+        <w:rPr>
+          <w:b/>
+        </w:rPr>
+      </w:pPr>
+      <w:r>
+        <w:rPr>
+          <w:b/>
+          <w:highlight w:val="yellow"/>
+        </w:rPr>
+        <w:t>WHERE title = 'Metropolis';</w:t>
+      </w:r>
+    </w:p>
+    <w:p>
+      <w:r>
+        <w:t>Notice that the WHERE clause always comes after the FROM statement!</w:t>
+      </w:r>
+    </w:p>
+    <w:p/>
+    <w:p>
+      <w:r>
+        <w:t xml:space="preserve">-simple filtering for numeric </w:t>
+      </w:r>
+      <w:proofErr w:type="gramStart"/>
+      <w:r>
+        <w:t>values :</w:t>
+      </w:r>
+      <w:proofErr w:type="gramEnd"/>
+    </w:p>
+    <w:p>
+      <w:r>
+        <w:t>#</w:t>
+      </w:r>
+      <w:r>
+        <w:t>Get all details for all films released in 2016.</w:t>
+      </w:r>
+    </w:p>
+    <w:p>
+      <w:pPr>
+        <w:shd w:val="clear" w:color="auto" w:fill="1E1E1E"/>
+        <w:spacing w:after="0" w:line="315" w:lineRule="atLeast"/>
+        <w:rPr>
+          <w:rFonts w:ascii="Consolas" w:eastAsia="Times New Roman" w:hAnsi="Consolas" w:cs="Times New Roman"/>
+          <w:color w:val="D4D4D4"/>
+          <w:sz w:val="24"/>
+          <w:szCs w:val="24"/>
+        </w:rPr>
+      </w:pPr>
+      <w:proofErr w:type="gramStart"/>
+      <w:r>
+        <w:rPr>
+          <w:rFonts w:ascii="Consolas" w:eastAsia="Times New Roman" w:hAnsi="Consolas" w:cs="Times New Roman"/>
+          <w:color w:val="009BD8"/>
+          <w:sz w:val="24"/>
+          <w:szCs w:val="24"/>
+        </w:rPr>
+        <w:t>select</w:t>
+      </w:r>
+      <w:proofErr w:type="gramEnd"/>
+      <w:r>
+        <w:rPr>
+          <w:rFonts w:ascii="Consolas" w:eastAsia="Times New Roman" w:hAnsi="Consolas" w:cs="Times New Roman"/>
+          <w:color w:val="D4D4D4"/>
+          <w:sz w:val="24"/>
+          <w:szCs w:val="24"/>
+        </w:rPr>
+        <w:t> </w:t>
+      </w:r>
+      <w:r>
+        <w:rPr>
+          <w:rFonts w:ascii="Consolas" w:eastAsia="Times New Roman" w:hAnsi="Consolas" w:cs="Times New Roman"/>
+          <w:color w:val="009BD8"/>
+          <w:sz w:val="24"/>
+          <w:szCs w:val="24"/>
+        </w:rPr>
+        <w:t>*</w:t>
+      </w:r>
+    </w:p>
+    <w:p>
+      <w:pPr>
+        <w:shd w:val="clear" w:color="auto" w:fill="1E1E1E"/>
+        <w:spacing w:after="0" w:line="315" w:lineRule="atLeast"/>
+        <w:rPr>
+          <w:rFonts w:ascii="Consolas" w:eastAsia="Times New Roman" w:hAnsi="Consolas" w:cs="Times New Roman"/>
+          <w:color w:val="D4D4D4"/>
+          <w:sz w:val="24"/>
+          <w:szCs w:val="24"/>
+        </w:rPr>
+      </w:pPr>
+      <w:proofErr w:type="gramStart"/>
+      <w:r>
+        <w:rPr>
+          <w:rFonts w:ascii="Consolas" w:eastAsia="Times New Roman" w:hAnsi="Consolas" w:cs="Times New Roman"/>
+          <w:color w:val="009BD8"/>
+          <w:sz w:val="24"/>
+          <w:szCs w:val="24"/>
+        </w:rPr>
+        <w:t>from</w:t>
+      </w:r>
+      <w:proofErr w:type="gramEnd"/>
+      <w:r>
+        <w:rPr>
+          <w:rFonts w:ascii="Consolas" w:eastAsia="Times New Roman" w:hAnsi="Consolas" w:cs="Times New Roman"/>
+          <w:color w:val="D4D4D4"/>
+          <w:sz w:val="24"/>
+          <w:szCs w:val="24"/>
+        </w:rPr>
+        <w:t> </w:t>
+      </w:r>
+      <w:r>
+        <w:rPr>
+          <w:rFonts w:ascii="Consolas" w:eastAsia="Times New Roman" w:hAnsi="Consolas" w:cs="Times New Roman"/>
+          <w:color w:val="FFFFFF"/>
+          <w:sz w:val="24"/>
+          <w:szCs w:val="24"/>
+        </w:rPr>
+        <w:t>films</w:t>
+      </w:r>
+    </w:p>
+    <w:p>
+      <w:pPr>
+        <w:shd w:val="clear" w:color="auto" w:fill="1E1E1E"/>
+        <w:spacing w:after="0" w:line="315" w:lineRule="atLeast"/>
+        <w:rPr>
+          <w:rFonts w:ascii="Consolas" w:eastAsia="Times New Roman" w:hAnsi="Consolas" w:cs="Times New Roman"/>
+          <w:color w:val="D4D4D4"/>
+          <w:sz w:val="24"/>
+          <w:szCs w:val="24"/>
+        </w:rPr>
+      </w:pPr>
+      <w:proofErr w:type="gramStart"/>
+      <w:r>
+        <w:rPr>
+          <w:rFonts w:ascii="Consolas" w:eastAsia="Times New Roman" w:hAnsi="Consolas" w:cs="Times New Roman"/>
+          <w:color w:val="009BD8"/>
+          <w:sz w:val="24"/>
+          <w:szCs w:val="24"/>
+        </w:rPr>
+        <w:t>where</w:t>
+      </w:r>
+      <w:proofErr w:type="gramEnd"/>
+      <w:r>
+        <w:rPr>
+          <w:rFonts w:ascii="Consolas" w:eastAsia="Times New Roman" w:hAnsi="Consolas" w:cs="Times New Roman"/>
+          <w:color w:val="D4D4D4"/>
+          <w:sz w:val="24"/>
+          <w:szCs w:val="24"/>
+        </w:rPr>
+        <w:t> </w:t>
+      </w:r>
+      <w:proofErr w:type="spellStart"/>
+      <w:r>
+        <w:rPr>
+          <w:rFonts w:ascii="Consolas" w:eastAsia="Times New Roman" w:hAnsi="Consolas" w:cs="Times New Roman"/>
+          <w:color w:val="FFFFFF"/>
+          <w:sz w:val="24"/>
+          <w:szCs w:val="24"/>
+        </w:rPr>
+        <w:t>release_year</w:t>
+      </w:r>
+      <w:proofErr w:type="spellEnd"/>
+      <w:r>
+        <w:rPr>
+          <w:rFonts w:ascii="Consolas" w:eastAsia="Times New Roman" w:hAnsi="Consolas" w:cs="Times New Roman"/>
+          <w:color w:val="D4D4D4"/>
+          <w:sz w:val="24"/>
+          <w:szCs w:val="24"/>
+        </w:rPr>
+        <w:t> </w:t>
+      </w:r>
+      <w:r>
+        <w:rPr>
+          <w:rFonts w:ascii="Consolas" w:eastAsia="Times New Roman" w:hAnsi="Consolas" w:cs="Times New Roman"/>
+          <w:color w:val="009BD8"/>
+          <w:sz w:val="24"/>
+          <w:szCs w:val="24"/>
+        </w:rPr>
+        <w:t>=</w:t>
+      </w:r>
+      <w:r>
+        <w:rPr>
+          <w:rFonts w:ascii="Consolas" w:eastAsia="Times New Roman" w:hAnsi="Consolas" w:cs="Times New Roman"/>
+          <w:color w:val="DC4D8B"/>
+          <w:sz w:val="24"/>
+          <w:szCs w:val="24"/>
+        </w:rPr>
+        <w:t>2016</w:t>
+      </w:r>
+    </w:p>
+    <w:p>
+      <w:pPr>
+        <w:rPr>
+          <w:rFonts w:ascii="Arial" w:hAnsi="Arial" w:cs="Arial"/>
+          <w:color w:val="05192D"/>
+          <w:shd w:val="clear" w:color="auto" w:fill="FFFFFF"/>
+        </w:rPr>
+      </w:pPr>
+      <w:r>
+        <w:lastRenderedPageBreak/>
+        <w:t>#</w:t>
+      </w:r>
+      <w:r>
+        <w:rPr>
+          <w:rFonts w:ascii="Arial" w:hAnsi="Arial" w:cs="Arial"/>
+          <w:color w:val="05192D"/>
+          <w:shd w:val="clear" w:color="auto" w:fill="FFFFFF"/>
+        </w:rPr>
+        <w:t>Get the number of films released before 2000</w:t>
+      </w:r>
+    </w:p>
+    <w:p>
+      <w:pPr>
+        <w:shd w:val="clear" w:color="auto" w:fill="1E1E1E"/>
+        <w:spacing w:after="0" w:line="315" w:lineRule="atLeast"/>
+        <w:rPr>
+          <w:rFonts w:ascii="Consolas" w:eastAsia="Times New Roman" w:hAnsi="Consolas" w:cs="Times New Roman"/>
+          <w:color w:val="D4D4D4"/>
+          <w:sz w:val="24"/>
+          <w:szCs w:val="24"/>
+        </w:rPr>
+      </w:pPr>
+      <w:proofErr w:type="gramStart"/>
+      <w:r>
+        <w:rPr>
+          <w:rFonts w:ascii="Consolas" w:eastAsia="Times New Roman" w:hAnsi="Consolas" w:cs="Times New Roman"/>
+          <w:color w:val="009BD8"/>
+          <w:sz w:val="24"/>
+          <w:szCs w:val="24"/>
+        </w:rPr>
+        <w:t>select</w:t>
+      </w:r>
+      <w:proofErr w:type="gramEnd"/>
+      <w:r>
+        <w:rPr>
+          <w:rFonts w:ascii="Consolas" w:eastAsia="Times New Roman" w:hAnsi="Consolas" w:cs="Times New Roman"/>
+          <w:color w:val="D4D4D4"/>
+          <w:sz w:val="24"/>
+          <w:szCs w:val="24"/>
+        </w:rPr>
+        <w:t> </w:t>
+      </w:r>
+      <w:r>
+        <w:rPr>
+          <w:rFonts w:ascii="Consolas" w:eastAsia="Times New Roman" w:hAnsi="Consolas" w:cs="Times New Roman"/>
+          <w:color w:val="D87300"/>
+          <w:sz w:val="24"/>
+          <w:szCs w:val="24"/>
+        </w:rPr>
+        <w:t>count</w:t>
+      </w:r>
+      <w:r>
+        <w:rPr>
+          <w:rFonts w:ascii="Consolas" w:eastAsia="Times New Roman" w:hAnsi="Consolas" w:cs="Times New Roman"/>
+          <w:color w:val="DCDCDC"/>
+          <w:sz w:val="24"/>
+          <w:szCs w:val="24"/>
+        </w:rPr>
+        <w:t>(</w:t>
+      </w:r>
+      <w:r>
+        <w:rPr>
+          <w:rFonts w:ascii="Consolas" w:eastAsia="Times New Roman" w:hAnsi="Consolas" w:cs="Times New Roman"/>
+          <w:color w:val="009BD8"/>
+          <w:sz w:val="24"/>
+          <w:szCs w:val="24"/>
+        </w:rPr>
+        <w:t>*</w:t>
+      </w:r>
+      <w:r>
+        <w:rPr>
+          <w:rFonts w:ascii="Consolas" w:eastAsia="Times New Roman" w:hAnsi="Consolas" w:cs="Times New Roman"/>
+          <w:color w:val="DCDCDC"/>
+          <w:sz w:val="24"/>
+          <w:szCs w:val="24"/>
+        </w:rPr>
+        <w:t>)</w:t>
+      </w:r>
+      <w:r>
+        <w:rPr>
+          <w:rFonts w:ascii="Consolas" w:eastAsia="Times New Roman" w:hAnsi="Consolas" w:cs="Times New Roman"/>
+          <w:color w:val="D4D4D4"/>
+          <w:sz w:val="24"/>
+          <w:szCs w:val="24"/>
+        </w:rPr>
+        <w:t> </w:t>
+      </w:r>
+    </w:p>
+    <w:p>
+      <w:pPr>
+        <w:shd w:val="clear" w:color="auto" w:fill="1E1E1E"/>
+        <w:spacing w:after="0" w:line="315" w:lineRule="atLeast"/>
+        <w:rPr>
+          <w:rFonts w:ascii="Consolas" w:eastAsia="Times New Roman" w:hAnsi="Consolas" w:cs="Times New Roman"/>
+          <w:color w:val="D4D4D4"/>
+          <w:sz w:val="24"/>
+          <w:szCs w:val="24"/>
+        </w:rPr>
+      </w:pPr>
+      <w:proofErr w:type="gramStart"/>
+      <w:r>
+        <w:rPr>
+          <w:rFonts w:ascii="Consolas" w:eastAsia="Times New Roman" w:hAnsi="Consolas" w:cs="Times New Roman"/>
+          <w:color w:val="009BD8"/>
+          <w:sz w:val="24"/>
+          <w:szCs w:val="24"/>
+        </w:rPr>
+        <w:t>from</w:t>
+      </w:r>
+      <w:proofErr w:type="gramEnd"/>
+      <w:r>
+        <w:rPr>
+          <w:rFonts w:ascii="Consolas" w:eastAsia="Times New Roman" w:hAnsi="Consolas" w:cs="Times New Roman"/>
+          <w:color w:val="D4D4D4"/>
+          <w:sz w:val="24"/>
+          <w:szCs w:val="24"/>
+        </w:rPr>
+        <w:t> </w:t>
+      </w:r>
+      <w:r>
+        <w:rPr>
+          <w:rFonts w:ascii="Consolas" w:eastAsia="Times New Roman" w:hAnsi="Consolas" w:cs="Times New Roman"/>
+          <w:color w:val="FFFFFF"/>
+          <w:sz w:val="24"/>
+          <w:szCs w:val="24"/>
+        </w:rPr>
+        <w:t>films</w:t>
+      </w:r>
+      <w:r>
+        <w:rPr>
+          <w:rFonts w:ascii="Consolas" w:eastAsia="Times New Roman" w:hAnsi="Consolas" w:cs="Times New Roman"/>
+          <w:color w:val="D4D4D4"/>
+          <w:sz w:val="24"/>
+          <w:szCs w:val="24"/>
+        </w:rPr>
+        <w:t> </w:t>
+      </w:r>
+    </w:p>
+    <w:p>
+      <w:pPr>
+        <w:shd w:val="clear" w:color="auto" w:fill="1E1E1E"/>
+        <w:spacing w:after="0" w:line="315" w:lineRule="atLeast"/>
+        <w:rPr>
+          <w:rFonts w:ascii="Consolas" w:eastAsia="Times New Roman" w:hAnsi="Consolas" w:cs="Times New Roman"/>
+          <w:color w:val="D4D4D4"/>
+          <w:sz w:val="24"/>
+          <w:szCs w:val="24"/>
+        </w:rPr>
+      </w:pPr>
+      <w:proofErr w:type="gramStart"/>
+      <w:r>
+        <w:rPr>
+          <w:rFonts w:ascii="Consolas" w:eastAsia="Times New Roman" w:hAnsi="Consolas" w:cs="Times New Roman"/>
+          <w:color w:val="009BD8"/>
+          <w:sz w:val="24"/>
+          <w:szCs w:val="24"/>
+        </w:rPr>
+        <w:t>where</w:t>
+      </w:r>
+      <w:proofErr w:type="gramEnd"/>
+      <w:r>
+        <w:rPr>
+          <w:rFonts w:ascii="Consolas" w:eastAsia="Times New Roman" w:hAnsi="Consolas" w:cs="Times New Roman"/>
+          <w:color w:val="D4D4D4"/>
+          <w:sz w:val="24"/>
+          <w:szCs w:val="24"/>
+        </w:rPr>
+        <w:t> </w:t>
+      </w:r>
+      <w:proofErr w:type="spellStart"/>
+      <w:r>
+        <w:rPr>
+          <w:rFonts w:ascii="Consolas" w:eastAsia="Times New Roman" w:hAnsi="Consolas" w:cs="Times New Roman"/>
+          <w:color w:val="FFFFFF"/>
+          <w:sz w:val="24"/>
+          <w:szCs w:val="24"/>
+        </w:rPr>
+        <w:t>release_year</w:t>
+      </w:r>
+      <w:proofErr w:type="spellEnd"/>
+      <w:r>
+        <w:rPr>
+          <w:rFonts w:ascii="Consolas" w:eastAsia="Times New Roman" w:hAnsi="Consolas" w:cs="Times New Roman"/>
+          <w:color w:val="D4D4D4"/>
+          <w:sz w:val="24"/>
+          <w:szCs w:val="24"/>
+        </w:rPr>
+        <w:t> </w:t>
+      </w:r>
+      <w:r>
+        <w:rPr>
+          <w:rFonts w:ascii="Consolas" w:eastAsia="Times New Roman" w:hAnsi="Consolas" w:cs="Times New Roman"/>
+          <w:color w:val="009BD8"/>
+          <w:sz w:val="24"/>
+          <w:szCs w:val="24"/>
+        </w:rPr>
+        <w:t>&lt;</w:t>
+      </w:r>
+      <w:r>
+        <w:rPr>
+          <w:rFonts w:ascii="Consolas" w:eastAsia="Times New Roman" w:hAnsi="Consolas" w:cs="Times New Roman"/>
+          <w:color w:val="D4D4D4"/>
+          <w:sz w:val="24"/>
+          <w:szCs w:val="24"/>
+        </w:rPr>
+        <w:t> </w:t>
+      </w:r>
+      <w:r>
+        <w:rPr>
+          <w:rFonts w:ascii="Consolas" w:eastAsia="Times New Roman" w:hAnsi="Consolas" w:cs="Times New Roman"/>
+          <w:color w:val="DC4D8B"/>
+          <w:sz w:val="24"/>
+          <w:szCs w:val="24"/>
+        </w:rPr>
+        <w:t>2000</w:t>
+      </w:r>
+    </w:p>
+    <w:p/>
+    <w:p>
+      <w:pPr>
+        <w:rPr>
+          <w:rFonts w:ascii="Arial" w:hAnsi="Arial" w:cs="Arial"/>
+          <w:color w:val="05192D"/>
+          <w:shd w:val="clear" w:color="auto" w:fill="FFFFFF"/>
+        </w:rPr>
+      </w:pPr>
+      <w:r>
+        <w:t>#</w:t>
+      </w:r>
+      <w:r>
+        <w:rPr>
+          <w:rFonts w:ascii="Arial" w:hAnsi="Arial" w:cs="Arial"/>
+          <w:color w:val="05192D"/>
+          <w:shd w:val="clear" w:color="auto" w:fill="FFFFFF"/>
+        </w:rPr>
+        <w:t>Get the title and release year of films released after 2000</w:t>
+      </w:r>
+    </w:p>
+    <w:p>
+      <w:pPr>
+        <w:shd w:val="clear" w:color="auto" w:fill="1E1E1E"/>
+        <w:spacing w:after="0" w:line="315" w:lineRule="atLeast"/>
+        <w:rPr>
+          <w:rFonts w:ascii="Consolas" w:eastAsia="Times New Roman" w:hAnsi="Consolas" w:cs="Times New Roman"/>
+          <w:color w:val="D4D4D4"/>
+          <w:sz w:val="24"/>
+          <w:szCs w:val="24"/>
+        </w:rPr>
+      </w:pPr>
+      <w:proofErr w:type="gramStart"/>
+      <w:r>
+        <w:rPr>
+          <w:rFonts w:ascii="Consolas" w:eastAsia="Times New Roman" w:hAnsi="Consolas" w:cs="Times New Roman"/>
+          <w:color w:val="009BD8"/>
+          <w:sz w:val="24"/>
+          <w:szCs w:val="24"/>
+        </w:rPr>
+        <w:t>select</w:t>
+      </w:r>
+      <w:proofErr w:type="gramEnd"/>
+      <w:r>
+        <w:rPr>
+          <w:rFonts w:ascii="Consolas" w:eastAsia="Times New Roman" w:hAnsi="Consolas" w:cs="Times New Roman"/>
+          <w:color w:val="D4D4D4"/>
+          <w:sz w:val="24"/>
+          <w:szCs w:val="24"/>
+        </w:rPr>
+        <w:t> </w:t>
+      </w:r>
+      <w:r>
+        <w:rPr>
+          <w:rFonts w:ascii="Consolas" w:eastAsia="Times New Roman" w:hAnsi="Consolas" w:cs="Times New Roman"/>
+          <w:color w:val="FFFFFF"/>
+          <w:sz w:val="24"/>
+          <w:szCs w:val="24"/>
+        </w:rPr>
+        <w:t>title</w:t>
+      </w:r>
+      <w:r>
+        <w:rPr>
+          <w:rFonts w:ascii="Consolas" w:eastAsia="Times New Roman" w:hAnsi="Consolas" w:cs="Times New Roman"/>
+          <w:color w:val="DCDCDC"/>
+          <w:sz w:val="24"/>
+          <w:szCs w:val="24"/>
+        </w:rPr>
+        <w:t>,</w:t>
+      </w:r>
+      <w:r>
+        <w:rPr>
+          <w:rFonts w:ascii="Consolas" w:eastAsia="Times New Roman" w:hAnsi="Consolas" w:cs="Times New Roman"/>
+          <w:color w:val="D4D4D4"/>
+          <w:sz w:val="24"/>
+          <w:szCs w:val="24"/>
+        </w:rPr>
+        <w:t> </w:t>
+      </w:r>
+      <w:proofErr w:type="spellStart"/>
+      <w:r>
+        <w:rPr>
+          <w:rFonts w:ascii="Consolas" w:eastAsia="Times New Roman" w:hAnsi="Consolas" w:cs="Times New Roman"/>
+          <w:color w:val="FFFFFF"/>
+          <w:sz w:val="24"/>
+          <w:szCs w:val="24"/>
+        </w:rPr>
+        <w:t>release_year</w:t>
+      </w:r>
+      <w:proofErr w:type="spellEnd"/>
+    </w:p>
+    <w:p>
+      <w:pPr>
+        <w:shd w:val="clear" w:color="auto" w:fill="1E1E1E"/>
+        <w:spacing w:after="0" w:line="315" w:lineRule="atLeast"/>
+        <w:rPr>
+          <w:rFonts w:ascii="Consolas" w:eastAsia="Times New Roman" w:hAnsi="Consolas" w:cs="Times New Roman"/>
+          <w:color w:val="D4D4D4"/>
+          <w:sz w:val="24"/>
+          <w:szCs w:val="24"/>
+        </w:rPr>
+      </w:pPr>
+      <w:proofErr w:type="gramStart"/>
+      <w:r>
+        <w:rPr>
+          <w:rFonts w:ascii="Consolas" w:eastAsia="Times New Roman" w:hAnsi="Consolas" w:cs="Times New Roman"/>
+          <w:color w:val="009BD8"/>
+          <w:sz w:val="24"/>
+          <w:szCs w:val="24"/>
+        </w:rPr>
+        <w:t>from</w:t>
+      </w:r>
+      <w:proofErr w:type="gramEnd"/>
+      <w:r>
+        <w:rPr>
+          <w:rFonts w:ascii="Consolas" w:eastAsia="Times New Roman" w:hAnsi="Consolas" w:cs="Times New Roman"/>
+          <w:color w:val="D4D4D4"/>
+          <w:sz w:val="24"/>
+          <w:szCs w:val="24"/>
+        </w:rPr>
+        <w:t> </w:t>
+      </w:r>
+      <w:r>
+        <w:rPr>
+          <w:rFonts w:ascii="Consolas" w:eastAsia="Times New Roman" w:hAnsi="Consolas" w:cs="Times New Roman"/>
+          <w:color w:val="FFFFFF"/>
+          <w:sz w:val="24"/>
+          <w:szCs w:val="24"/>
+        </w:rPr>
+        <w:t>films</w:t>
+      </w:r>
+    </w:p>
+    <w:p>
+      <w:pPr>
+        <w:shd w:val="clear" w:color="auto" w:fill="1E1E1E"/>
+        <w:spacing w:after="0" w:line="315" w:lineRule="atLeast"/>
+        <w:rPr>
+          <w:rFonts w:ascii="Consolas" w:eastAsia="Times New Roman" w:hAnsi="Consolas" w:cs="Times New Roman"/>
+          <w:color w:val="D4D4D4"/>
+          <w:sz w:val="24"/>
+          <w:szCs w:val="24"/>
+        </w:rPr>
+      </w:pPr>
+      <w:proofErr w:type="gramStart"/>
+      <w:r>
+        <w:rPr>
+          <w:rFonts w:ascii="Consolas" w:eastAsia="Times New Roman" w:hAnsi="Consolas" w:cs="Times New Roman"/>
+          <w:color w:val="009BD8"/>
+          <w:sz w:val="24"/>
+          <w:szCs w:val="24"/>
+        </w:rPr>
+        <w:t>where</w:t>
+      </w:r>
+      <w:proofErr w:type="gramEnd"/>
+      <w:r>
+        <w:rPr>
+          <w:rFonts w:ascii="Consolas" w:eastAsia="Times New Roman" w:hAnsi="Consolas" w:cs="Times New Roman"/>
+          <w:color w:val="D4D4D4"/>
+          <w:sz w:val="24"/>
+          <w:szCs w:val="24"/>
+        </w:rPr>
+        <w:t> </w:t>
+      </w:r>
+      <w:proofErr w:type="spellStart"/>
+      <w:r>
+        <w:rPr>
+          <w:rFonts w:ascii="Consolas" w:eastAsia="Times New Roman" w:hAnsi="Consolas" w:cs="Times New Roman"/>
+          <w:color w:val="FFFFFF"/>
+          <w:sz w:val="24"/>
+          <w:szCs w:val="24"/>
+        </w:rPr>
+        <w:t>release_year</w:t>
+      </w:r>
+      <w:proofErr w:type="spellEnd"/>
+      <w:r>
+        <w:rPr>
+          <w:rFonts w:ascii="Consolas" w:eastAsia="Times New Roman" w:hAnsi="Consolas" w:cs="Times New Roman"/>
+          <w:color w:val="D4D4D4"/>
+          <w:sz w:val="24"/>
+          <w:szCs w:val="24"/>
+        </w:rPr>
+        <w:t> </w:t>
+      </w:r>
+      <w:r>
+        <w:rPr>
+          <w:rFonts w:ascii="Consolas" w:eastAsia="Times New Roman" w:hAnsi="Consolas" w:cs="Times New Roman"/>
+          <w:color w:val="009BD8"/>
+          <w:sz w:val="24"/>
+          <w:szCs w:val="24"/>
+        </w:rPr>
+        <w:t>&gt;</w:t>
+      </w:r>
+      <w:r>
+        <w:rPr>
+          <w:rFonts w:ascii="Consolas" w:eastAsia="Times New Roman" w:hAnsi="Consolas" w:cs="Times New Roman"/>
+          <w:color w:val="D4D4D4"/>
+          <w:sz w:val="24"/>
+          <w:szCs w:val="24"/>
+        </w:rPr>
+        <w:t> </w:t>
+      </w:r>
+      <w:r>
+        <w:rPr>
+          <w:rFonts w:ascii="Consolas" w:eastAsia="Times New Roman" w:hAnsi="Consolas" w:cs="Times New Roman"/>
+          <w:color w:val="DC4D8B"/>
+          <w:sz w:val="24"/>
+          <w:szCs w:val="24"/>
+        </w:rPr>
+        <w:t>2000</w:t>
+      </w:r>
+    </w:p>
+    <w:p/>
+    <w:p/>
+    <w:p>
+      <w:r>
+        <w:t xml:space="preserve">-Simple filtering of </w:t>
+      </w:r>
+      <w:proofErr w:type="gramStart"/>
+      <w:r>
+        <w:t>text :</w:t>
+      </w:r>
+      <w:proofErr w:type="gramEnd"/>
+    </w:p>
+    <w:p>
+      <w:pPr>
+        <w:rPr>
+          <w:rFonts w:ascii="Arial" w:hAnsi="Arial" w:cs="Arial"/>
+          <w:color w:val="05192D"/>
+          <w:shd w:val="clear" w:color="auto" w:fill="FFFFFF"/>
+        </w:rPr>
+      </w:pPr>
+      <w:r>
+        <w:t>#</w:t>
+      </w:r>
+      <w:r>
+        <w:rPr>
+          <w:rFonts w:ascii="Arial" w:hAnsi="Arial" w:cs="Arial"/>
+          <w:color w:val="05192D"/>
+          <w:shd w:val="clear" w:color="auto" w:fill="FFFFFF"/>
+        </w:rPr>
+        <w:t>Get all details for all French language films</w:t>
+      </w:r>
+    </w:p>
+    <w:p>
+      <w:pPr>
+        <w:shd w:val="clear" w:color="auto" w:fill="1E1E1E"/>
+        <w:spacing w:after="0" w:line="315" w:lineRule="atLeast"/>
+        <w:rPr>
+          <w:rFonts w:ascii="Consolas" w:eastAsia="Times New Roman" w:hAnsi="Consolas" w:cs="Times New Roman"/>
+          <w:color w:val="D4D4D4"/>
+          <w:sz w:val="24"/>
+          <w:szCs w:val="24"/>
+        </w:rPr>
+      </w:pPr>
+      <w:proofErr w:type="gramStart"/>
+      <w:r>
+        <w:rPr>
+          <w:rFonts w:ascii="Consolas" w:eastAsia="Times New Roman" w:hAnsi="Consolas" w:cs="Times New Roman"/>
+          <w:color w:val="009BD8"/>
+          <w:sz w:val="24"/>
+          <w:szCs w:val="24"/>
+        </w:rPr>
+        <w:t>select</w:t>
+      </w:r>
+      <w:proofErr w:type="gramEnd"/>
+      <w:r>
+        <w:rPr>
+          <w:rFonts w:ascii="Consolas" w:eastAsia="Times New Roman" w:hAnsi="Consolas" w:cs="Times New Roman"/>
+          <w:color w:val="D4D4D4"/>
+          <w:sz w:val="24"/>
+          <w:szCs w:val="24"/>
+        </w:rPr>
+        <w:t> </w:t>
+      </w:r>
+      <w:r>
+        <w:rPr>
+          <w:rFonts w:ascii="Consolas" w:eastAsia="Times New Roman" w:hAnsi="Consolas" w:cs="Times New Roman"/>
+          <w:color w:val="009BD8"/>
+          <w:sz w:val="24"/>
+          <w:szCs w:val="24"/>
+        </w:rPr>
+        <w:t>*</w:t>
+      </w:r>
+    </w:p>
+    <w:p>
+      <w:pPr>
+        <w:shd w:val="clear" w:color="auto" w:fill="1E1E1E"/>
+        <w:spacing w:after="0" w:line="315" w:lineRule="atLeast"/>
+        <w:rPr>
+          <w:rFonts w:ascii="Consolas" w:eastAsia="Times New Roman" w:hAnsi="Consolas" w:cs="Times New Roman"/>
+          <w:color w:val="D4D4D4"/>
+          <w:sz w:val="24"/>
+          <w:szCs w:val="24"/>
+        </w:rPr>
+      </w:pPr>
+      <w:proofErr w:type="gramStart"/>
+      <w:r>
+        <w:rPr>
+          <w:rFonts w:ascii="Consolas" w:eastAsia="Times New Roman" w:hAnsi="Consolas" w:cs="Times New Roman"/>
+          <w:color w:val="009BD8"/>
+          <w:sz w:val="24"/>
+          <w:szCs w:val="24"/>
+        </w:rPr>
+        <w:t>from</w:t>
+      </w:r>
+      <w:proofErr w:type="gramEnd"/>
+      <w:r>
+        <w:rPr>
+          <w:rFonts w:ascii="Consolas" w:eastAsia="Times New Roman" w:hAnsi="Consolas" w:cs="Times New Roman"/>
+          <w:color w:val="D4D4D4"/>
+          <w:sz w:val="24"/>
+          <w:szCs w:val="24"/>
+        </w:rPr>
+        <w:t> </w:t>
+      </w:r>
+      <w:r>
+        <w:rPr>
+          <w:rFonts w:ascii="Consolas" w:eastAsia="Times New Roman" w:hAnsi="Consolas" w:cs="Times New Roman"/>
+          <w:color w:val="FFFFFF"/>
+          <w:sz w:val="24"/>
+          <w:szCs w:val="24"/>
+        </w:rPr>
+        <w:t>films</w:t>
+      </w:r>
+    </w:p>
+    <w:p>
+      <w:pPr>
+        <w:shd w:val="clear" w:color="auto" w:fill="1E1E1E"/>
+        <w:spacing w:after="0" w:line="315" w:lineRule="atLeast"/>
+        <w:rPr>
+          <w:rFonts w:ascii="Consolas" w:eastAsia="Times New Roman" w:hAnsi="Consolas" w:cs="Times New Roman"/>
+          <w:color w:val="D4D4D4"/>
+          <w:sz w:val="24"/>
+          <w:szCs w:val="24"/>
+        </w:rPr>
+      </w:pPr>
+      <w:proofErr w:type="gramStart"/>
+      <w:r>
+        <w:rPr>
+          <w:rFonts w:ascii="Consolas" w:eastAsia="Times New Roman" w:hAnsi="Consolas" w:cs="Times New Roman"/>
+          <w:color w:val="009BD8"/>
+          <w:sz w:val="24"/>
+          <w:szCs w:val="24"/>
+        </w:rPr>
+        <w:t>where</w:t>
+      </w:r>
+      <w:proofErr w:type="gramEnd"/>
+      <w:r>
+        <w:rPr>
+          <w:rFonts w:ascii="Consolas" w:eastAsia="Times New Roman" w:hAnsi="Consolas" w:cs="Times New Roman"/>
+          <w:color w:val="D4D4D4"/>
+          <w:sz w:val="24"/>
+          <w:szCs w:val="24"/>
+        </w:rPr>
+        <w:t> </w:t>
+      </w:r>
+      <w:r>
+        <w:rPr>
+          <w:rFonts w:ascii="Consolas" w:eastAsia="Times New Roman" w:hAnsi="Consolas" w:cs="Times New Roman"/>
+          <w:color w:val="009BD8"/>
+          <w:sz w:val="24"/>
+          <w:szCs w:val="24"/>
+        </w:rPr>
+        <w:t>language</w:t>
+      </w:r>
+      <w:r>
+        <w:rPr>
+          <w:rFonts w:ascii="Consolas" w:eastAsia="Times New Roman" w:hAnsi="Consolas" w:cs="Times New Roman"/>
+          <w:color w:val="D4D4D4"/>
+          <w:sz w:val="24"/>
+          <w:szCs w:val="24"/>
+        </w:rPr>
+        <w:t> </w:t>
+      </w:r>
+      <w:r>
+        <w:rPr>
+          <w:rFonts w:ascii="Consolas" w:eastAsia="Times New Roman" w:hAnsi="Consolas" w:cs="Times New Roman"/>
+          <w:color w:val="009BD8"/>
+          <w:sz w:val="24"/>
+          <w:szCs w:val="24"/>
+        </w:rPr>
+        <w:t>=</w:t>
+      </w:r>
+      <w:r>
+        <w:rPr>
+          <w:rFonts w:ascii="Consolas" w:eastAsia="Times New Roman" w:hAnsi="Consolas" w:cs="Times New Roman"/>
+          <w:color w:val="D4D4D4"/>
+          <w:sz w:val="24"/>
+          <w:szCs w:val="24"/>
+        </w:rPr>
+        <w:t> </w:t>
+      </w:r>
+      <w:r>
+        <w:rPr>
+          <w:rFonts w:ascii="Consolas" w:eastAsia="Times New Roman" w:hAnsi="Consolas" w:cs="Times New Roman"/>
+          <w:color w:val="DC4D8B"/>
+          <w:sz w:val="24"/>
+          <w:szCs w:val="24"/>
+        </w:rPr>
+        <w:t>'French'</w:t>
+      </w:r>
+    </w:p>
+    <w:p/>
+    <w:p>
+      <w:r>
+        <w:t>#</w:t>
+      </w:r>
+      <w:r>
+        <w:t>Get the name and birth date of the person born on November 11th, 1974. Remember to use ISO date format ('1974-11-11')!</w:t>
+      </w:r>
+    </w:p>
+    <w:p>
+      <w:pPr>
+        <w:shd w:val="clear" w:color="auto" w:fill="1E1E1E"/>
+        <w:spacing w:after="0" w:line="315" w:lineRule="atLeast"/>
+        <w:rPr>
+          <w:rFonts w:ascii="Consolas" w:eastAsia="Times New Roman" w:hAnsi="Consolas" w:cs="Times New Roman"/>
+          <w:color w:val="D4D4D4"/>
+          <w:sz w:val="24"/>
+          <w:szCs w:val="24"/>
+        </w:rPr>
+      </w:pPr>
+      <w:proofErr w:type="gramStart"/>
+      <w:r>
+        <w:rPr>
+          <w:rFonts w:ascii="Consolas" w:eastAsia="Times New Roman" w:hAnsi="Consolas" w:cs="Times New Roman"/>
+          <w:color w:val="009BD8"/>
+          <w:sz w:val="24"/>
+          <w:szCs w:val="24"/>
+        </w:rPr>
+        <w:t>select</w:t>
+      </w:r>
+      <w:proofErr w:type="gramEnd"/>
+      <w:r>
+        <w:rPr>
+          <w:rFonts w:ascii="Consolas" w:eastAsia="Times New Roman" w:hAnsi="Consolas" w:cs="Times New Roman"/>
+          <w:color w:val="D4D4D4"/>
+          <w:sz w:val="24"/>
+          <w:szCs w:val="24"/>
+        </w:rPr>
+        <w:t> </w:t>
+      </w:r>
+      <w:r>
+        <w:rPr>
+          <w:rFonts w:ascii="Consolas" w:eastAsia="Times New Roman" w:hAnsi="Consolas" w:cs="Times New Roman"/>
+          <w:color w:val="009BD8"/>
+          <w:sz w:val="24"/>
+          <w:szCs w:val="24"/>
+        </w:rPr>
+        <w:t>name</w:t>
+      </w:r>
+      <w:r>
+        <w:rPr>
+          <w:rFonts w:ascii="Consolas" w:eastAsia="Times New Roman" w:hAnsi="Consolas" w:cs="Times New Roman"/>
+          <w:color w:val="DCDCDC"/>
+          <w:sz w:val="24"/>
+          <w:szCs w:val="24"/>
+        </w:rPr>
+        <w:t>,</w:t>
+      </w:r>
+      <w:r>
+        <w:rPr>
+          <w:rFonts w:ascii="Consolas" w:eastAsia="Times New Roman" w:hAnsi="Consolas" w:cs="Times New Roman"/>
+          <w:color w:val="D4D4D4"/>
+          <w:sz w:val="24"/>
+          <w:szCs w:val="24"/>
+        </w:rPr>
+        <w:t> </w:t>
+      </w:r>
+      <w:r>
+        <w:rPr>
+          <w:rFonts w:ascii="Consolas" w:eastAsia="Times New Roman" w:hAnsi="Consolas" w:cs="Times New Roman"/>
+          <w:color w:val="FFFFFF"/>
+          <w:sz w:val="24"/>
+          <w:szCs w:val="24"/>
+        </w:rPr>
+        <w:t>birthdate</w:t>
+      </w:r>
+    </w:p>
+    <w:p>
+      <w:pPr>
+        <w:shd w:val="clear" w:color="auto" w:fill="1E1E1E"/>
+        <w:spacing w:after="0" w:line="315" w:lineRule="atLeast"/>
+        <w:rPr>
+          <w:rFonts w:ascii="Consolas" w:eastAsia="Times New Roman" w:hAnsi="Consolas" w:cs="Times New Roman"/>
+          <w:color w:val="D4D4D4"/>
+          <w:sz w:val="24"/>
+          <w:szCs w:val="24"/>
+        </w:rPr>
+      </w:pPr>
+      <w:proofErr w:type="gramStart"/>
+      <w:r>
+        <w:rPr>
+          <w:rFonts w:ascii="Consolas" w:eastAsia="Times New Roman" w:hAnsi="Consolas" w:cs="Times New Roman"/>
+          <w:color w:val="009BD8"/>
+          <w:sz w:val="24"/>
+          <w:szCs w:val="24"/>
+        </w:rPr>
+        <w:t>from</w:t>
+      </w:r>
+      <w:proofErr w:type="gramEnd"/>
+      <w:r>
+        <w:rPr>
+          <w:rFonts w:ascii="Consolas" w:eastAsia="Times New Roman" w:hAnsi="Consolas" w:cs="Times New Roman"/>
+          <w:color w:val="D4D4D4"/>
+          <w:sz w:val="24"/>
+          <w:szCs w:val="24"/>
+        </w:rPr>
+        <w:t> </w:t>
+      </w:r>
+      <w:r>
+        <w:rPr>
+          <w:rFonts w:ascii="Consolas" w:eastAsia="Times New Roman" w:hAnsi="Consolas" w:cs="Times New Roman"/>
+          <w:color w:val="FFFFFF"/>
+          <w:sz w:val="24"/>
+          <w:szCs w:val="24"/>
+        </w:rPr>
+        <w:t>people</w:t>
+      </w:r>
+      <w:r>
+        <w:rPr>
+          <w:rFonts w:ascii="Consolas" w:eastAsia="Times New Roman" w:hAnsi="Consolas" w:cs="Times New Roman"/>
+          <w:color w:val="D4D4D4"/>
+          <w:sz w:val="24"/>
+          <w:szCs w:val="24"/>
+        </w:rPr>
+        <w:t> </w:t>
+      </w:r>
+    </w:p>
+    <w:p>
+      <w:pPr>
+        <w:shd w:val="clear" w:color="auto" w:fill="1E1E1E"/>
+        <w:spacing w:after="0" w:line="315" w:lineRule="atLeast"/>
+        <w:rPr>
+          <w:rFonts w:ascii="Consolas" w:eastAsia="Times New Roman" w:hAnsi="Consolas" w:cs="Times New Roman"/>
+          <w:color w:val="D4D4D4"/>
+          <w:sz w:val="24"/>
+          <w:szCs w:val="24"/>
+        </w:rPr>
+      </w:pPr>
+      <w:proofErr w:type="gramStart"/>
+      <w:r>
+        <w:rPr>
+          <w:rFonts w:ascii="Consolas" w:eastAsia="Times New Roman" w:hAnsi="Consolas" w:cs="Times New Roman"/>
+          <w:color w:val="009BD8"/>
+          <w:sz w:val="24"/>
+          <w:szCs w:val="24"/>
+        </w:rPr>
+        <w:t>where</w:t>
+      </w:r>
+      <w:proofErr w:type="gramEnd"/>
+      <w:r>
+        <w:rPr>
+          <w:rFonts w:ascii="Consolas" w:eastAsia="Times New Roman" w:hAnsi="Consolas" w:cs="Times New Roman"/>
+          <w:color w:val="D4D4D4"/>
+          <w:sz w:val="24"/>
+          <w:szCs w:val="24"/>
+        </w:rPr>
+        <w:t> </w:t>
+      </w:r>
+      <w:r>
+        <w:rPr>
+          <w:rFonts w:ascii="Consolas" w:eastAsia="Times New Roman" w:hAnsi="Consolas" w:cs="Times New Roman"/>
+          <w:color w:val="FFFFFF"/>
+          <w:sz w:val="24"/>
+          <w:szCs w:val="24"/>
+        </w:rPr>
+        <w:t>birthdate</w:t>
+      </w:r>
+      <w:r>
+        <w:rPr>
+          <w:rFonts w:ascii="Consolas" w:eastAsia="Times New Roman" w:hAnsi="Consolas" w:cs="Times New Roman"/>
+          <w:color w:val="D4D4D4"/>
+          <w:sz w:val="24"/>
+          <w:szCs w:val="24"/>
+        </w:rPr>
+        <w:t> </w:t>
+      </w:r>
+      <w:r>
+        <w:rPr>
+          <w:rFonts w:ascii="Consolas" w:eastAsia="Times New Roman" w:hAnsi="Consolas" w:cs="Times New Roman"/>
+          <w:color w:val="009BD8"/>
+          <w:sz w:val="24"/>
+          <w:szCs w:val="24"/>
+        </w:rPr>
+        <w:t>=</w:t>
+      </w:r>
+      <w:r>
+        <w:rPr>
+          <w:rFonts w:ascii="Consolas" w:eastAsia="Times New Roman" w:hAnsi="Consolas" w:cs="Times New Roman"/>
+          <w:color w:val="D4D4D4"/>
+          <w:sz w:val="24"/>
+          <w:szCs w:val="24"/>
+        </w:rPr>
+        <w:t> </w:t>
+      </w:r>
+      <w:r>
+        <w:rPr>
+          <w:rFonts w:ascii="Consolas" w:eastAsia="Times New Roman" w:hAnsi="Consolas" w:cs="Times New Roman"/>
+          <w:color w:val="DC4D8B"/>
+          <w:sz w:val="24"/>
+          <w:szCs w:val="24"/>
+        </w:rPr>
+        <w:t>'1974-11-11'</w:t>
+      </w:r>
+    </w:p>
+    <w:p/>
+    <w:p>
+      <w:pPr>
+        <w:rPr>
+          <w:rFonts w:ascii="Arial" w:hAnsi="Arial" w:cs="Arial"/>
+          <w:color w:val="05192D"/>
+          <w:shd w:val="clear" w:color="auto" w:fill="FFFFFF"/>
+        </w:rPr>
+      </w:pPr>
+      <w:r>
+        <w:t>#</w:t>
+      </w:r>
+      <w:r>
+        <w:rPr>
+          <w:rFonts w:ascii="Arial" w:hAnsi="Arial" w:cs="Arial"/>
+          <w:color w:val="05192D"/>
+          <w:shd w:val="clear" w:color="auto" w:fill="FFFFFF"/>
+        </w:rPr>
+        <w:t>Get the number of Hindi language films.</w:t>
+      </w:r>
+    </w:p>
+    <w:p>
+      <w:pPr>
+        <w:shd w:val="clear" w:color="auto" w:fill="1E1E1E"/>
+        <w:spacing w:after="0" w:line="315" w:lineRule="atLeast"/>
+        <w:rPr>
+          <w:rFonts w:ascii="Consolas" w:eastAsia="Times New Roman" w:hAnsi="Consolas" w:cs="Times New Roman"/>
+          <w:color w:val="D4D4D4"/>
+          <w:sz w:val="24"/>
+          <w:szCs w:val="24"/>
+        </w:rPr>
+      </w:pPr>
+      <w:proofErr w:type="gramStart"/>
+      <w:r>
+        <w:rPr>
+          <w:rFonts w:ascii="Consolas" w:eastAsia="Times New Roman" w:hAnsi="Consolas" w:cs="Times New Roman"/>
+          <w:color w:val="009BD8"/>
+          <w:sz w:val="24"/>
+          <w:szCs w:val="24"/>
+        </w:rPr>
+        <w:t>select</w:t>
+      </w:r>
+      <w:proofErr w:type="gramEnd"/>
+      <w:r>
+        <w:rPr>
+          <w:rFonts w:ascii="Consolas" w:eastAsia="Times New Roman" w:hAnsi="Consolas" w:cs="Times New Roman"/>
+          <w:color w:val="D4D4D4"/>
+          <w:sz w:val="24"/>
+          <w:szCs w:val="24"/>
+        </w:rPr>
+        <w:t> </w:t>
+      </w:r>
+      <w:r>
+        <w:rPr>
+          <w:rFonts w:ascii="Consolas" w:eastAsia="Times New Roman" w:hAnsi="Consolas" w:cs="Times New Roman"/>
+          <w:color w:val="D87300"/>
+          <w:sz w:val="24"/>
+          <w:szCs w:val="24"/>
+        </w:rPr>
+        <w:t>count</w:t>
+      </w:r>
+      <w:r>
+        <w:rPr>
+          <w:rFonts w:ascii="Consolas" w:eastAsia="Times New Roman" w:hAnsi="Consolas" w:cs="Times New Roman"/>
+          <w:color w:val="DCDCDC"/>
+          <w:sz w:val="24"/>
+          <w:szCs w:val="24"/>
+        </w:rPr>
+        <w:t>(</w:t>
+      </w:r>
+      <w:r>
+        <w:rPr>
+          <w:rFonts w:ascii="Consolas" w:eastAsia="Times New Roman" w:hAnsi="Consolas" w:cs="Times New Roman"/>
+          <w:color w:val="009BD8"/>
+          <w:sz w:val="24"/>
+          <w:szCs w:val="24"/>
+        </w:rPr>
+        <w:t>*</w:t>
+      </w:r>
+      <w:r>
+        <w:rPr>
+          <w:rFonts w:ascii="Consolas" w:eastAsia="Times New Roman" w:hAnsi="Consolas" w:cs="Times New Roman"/>
+          <w:color w:val="DCDCDC"/>
+          <w:sz w:val="24"/>
+          <w:szCs w:val="24"/>
+        </w:rPr>
+        <w:t>)</w:t>
+      </w:r>
+    </w:p>
+    <w:p>
+      <w:pPr>
+        <w:shd w:val="clear" w:color="auto" w:fill="1E1E1E"/>
+        <w:spacing w:after="0" w:line="315" w:lineRule="atLeast"/>
+        <w:rPr>
+          <w:rFonts w:ascii="Consolas" w:eastAsia="Times New Roman" w:hAnsi="Consolas" w:cs="Times New Roman"/>
+          <w:color w:val="D4D4D4"/>
+          <w:sz w:val="24"/>
+          <w:szCs w:val="24"/>
+        </w:rPr>
+      </w:pPr>
+      <w:proofErr w:type="gramStart"/>
+      <w:r>
+        <w:rPr>
+          <w:rFonts w:ascii="Consolas" w:eastAsia="Times New Roman" w:hAnsi="Consolas" w:cs="Times New Roman"/>
+          <w:color w:val="009BD8"/>
+          <w:sz w:val="24"/>
+          <w:szCs w:val="24"/>
+        </w:rPr>
+        <w:t>from</w:t>
+      </w:r>
+      <w:proofErr w:type="gramEnd"/>
+      <w:r>
+        <w:rPr>
+          <w:rFonts w:ascii="Consolas" w:eastAsia="Times New Roman" w:hAnsi="Consolas" w:cs="Times New Roman"/>
+          <w:color w:val="D4D4D4"/>
+          <w:sz w:val="24"/>
+          <w:szCs w:val="24"/>
+        </w:rPr>
+        <w:t> </w:t>
+      </w:r>
+      <w:r>
+        <w:rPr>
+          <w:rFonts w:ascii="Consolas" w:eastAsia="Times New Roman" w:hAnsi="Consolas" w:cs="Times New Roman"/>
+          <w:color w:val="FFFFFF"/>
+          <w:sz w:val="24"/>
+          <w:szCs w:val="24"/>
+        </w:rPr>
+        <w:t>films</w:t>
+      </w:r>
+    </w:p>
+    <w:p>
+      <w:pPr>
+        <w:shd w:val="clear" w:color="auto" w:fill="1E1E1E"/>
+        <w:spacing w:after="0" w:line="315" w:lineRule="atLeast"/>
+        <w:rPr>
+          <w:rFonts w:ascii="Consolas" w:eastAsia="Times New Roman" w:hAnsi="Consolas" w:cs="Times New Roman"/>
+          <w:color w:val="D4D4D4"/>
+          <w:sz w:val="24"/>
+          <w:szCs w:val="24"/>
+        </w:rPr>
+      </w:pPr>
+      <w:proofErr w:type="gramStart"/>
+      <w:r>
+        <w:rPr>
+          <w:rFonts w:ascii="Consolas" w:eastAsia="Times New Roman" w:hAnsi="Consolas" w:cs="Times New Roman"/>
+          <w:color w:val="009BD8"/>
+          <w:sz w:val="24"/>
+          <w:szCs w:val="24"/>
+        </w:rPr>
+        <w:t>where</w:t>
+      </w:r>
+      <w:proofErr w:type="gramEnd"/>
+      <w:r>
+        <w:rPr>
+          <w:rFonts w:ascii="Consolas" w:eastAsia="Times New Roman" w:hAnsi="Consolas" w:cs="Times New Roman"/>
+          <w:color w:val="D4D4D4"/>
+          <w:sz w:val="24"/>
+          <w:szCs w:val="24"/>
+        </w:rPr>
+        <w:t> </w:t>
+      </w:r>
+      <w:r>
+        <w:rPr>
+          <w:rFonts w:ascii="Consolas" w:eastAsia="Times New Roman" w:hAnsi="Consolas" w:cs="Times New Roman"/>
+          <w:color w:val="009BD8"/>
+          <w:sz w:val="24"/>
+          <w:szCs w:val="24"/>
+        </w:rPr>
+        <w:t>language</w:t>
+      </w:r>
+      <w:r>
+        <w:rPr>
+          <w:rFonts w:ascii="Consolas" w:eastAsia="Times New Roman" w:hAnsi="Consolas" w:cs="Times New Roman"/>
+          <w:color w:val="D4D4D4"/>
+          <w:sz w:val="24"/>
+          <w:szCs w:val="24"/>
+        </w:rPr>
+        <w:t> </w:t>
+      </w:r>
+      <w:r>
+        <w:rPr>
+          <w:rFonts w:ascii="Consolas" w:eastAsia="Times New Roman" w:hAnsi="Consolas" w:cs="Times New Roman"/>
+          <w:color w:val="009BD8"/>
+          <w:sz w:val="24"/>
+          <w:szCs w:val="24"/>
+        </w:rPr>
+        <w:t>=</w:t>
+      </w:r>
+      <w:r>
+        <w:rPr>
+          <w:rFonts w:ascii="Consolas" w:eastAsia="Times New Roman" w:hAnsi="Consolas" w:cs="Times New Roman"/>
+          <w:color w:val="D4D4D4"/>
+          <w:sz w:val="24"/>
+          <w:szCs w:val="24"/>
+        </w:rPr>
+        <w:t> </w:t>
+      </w:r>
+      <w:r>
+        <w:rPr>
+          <w:rFonts w:ascii="Consolas" w:eastAsia="Times New Roman" w:hAnsi="Consolas" w:cs="Times New Roman"/>
+          <w:color w:val="DC4D8B"/>
+          <w:sz w:val="24"/>
+          <w:szCs w:val="24"/>
+        </w:rPr>
+        <w:t>'Hindi'</w:t>
+      </w:r>
+    </w:p>
+    <w:p/>
+    <w:p>
+      <w:pPr>
+        <w:rPr>
+          <w:rFonts w:ascii="Arial" w:hAnsi="Arial" w:cs="Arial"/>
+          <w:color w:val="05192D"/>
+          <w:shd w:val="clear" w:color="auto" w:fill="FFFFFF"/>
+        </w:rPr>
+      </w:pPr>
+      <w:r>
+        <w:t>#</w:t>
+      </w:r>
+      <w:r>
+        <w:rPr>
+          <w:rFonts w:ascii="Arial" w:hAnsi="Arial" w:cs="Arial"/>
+          <w:color w:val="05192D"/>
+          <w:shd w:val="clear" w:color="auto" w:fill="FFFFFF"/>
+        </w:rPr>
+        <w:t>Get all details for all films with an R certification</w:t>
+      </w:r>
+    </w:p>
+    <w:p>
+      <w:pPr>
+        <w:shd w:val="clear" w:color="auto" w:fill="1E1E1E"/>
+        <w:spacing w:after="0" w:line="315" w:lineRule="atLeast"/>
+        <w:rPr>
+          <w:rFonts w:ascii="Consolas" w:eastAsia="Times New Roman" w:hAnsi="Consolas" w:cs="Times New Roman"/>
+          <w:color w:val="D4D4D4"/>
+          <w:sz w:val="24"/>
+          <w:szCs w:val="24"/>
+        </w:rPr>
+      </w:pPr>
+      <w:proofErr w:type="gramStart"/>
+      <w:r>
+        <w:rPr>
+          <w:rFonts w:ascii="Consolas" w:eastAsia="Times New Roman" w:hAnsi="Consolas" w:cs="Times New Roman"/>
+          <w:color w:val="009BD8"/>
+          <w:sz w:val="24"/>
+          <w:szCs w:val="24"/>
+        </w:rPr>
+        <w:t>select</w:t>
+      </w:r>
+      <w:proofErr w:type="gramEnd"/>
+      <w:r>
+        <w:rPr>
+          <w:rFonts w:ascii="Consolas" w:eastAsia="Times New Roman" w:hAnsi="Consolas" w:cs="Times New Roman"/>
+          <w:color w:val="D4D4D4"/>
+          <w:sz w:val="24"/>
+          <w:szCs w:val="24"/>
+        </w:rPr>
+        <w:t> </w:t>
+      </w:r>
+      <w:r>
+        <w:rPr>
+          <w:rFonts w:ascii="Consolas" w:eastAsia="Times New Roman" w:hAnsi="Consolas" w:cs="Times New Roman"/>
+          <w:color w:val="009BD8"/>
+          <w:sz w:val="24"/>
+          <w:szCs w:val="24"/>
+        </w:rPr>
+        <w:t>*</w:t>
+      </w:r>
+    </w:p>
+    <w:p>
+      <w:pPr>
+        <w:shd w:val="clear" w:color="auto" w:fill="1E1E1E"/>
+        <w:spacing w:after="0" w:line="315" w:lineRule="atLeast"/>
+        <w:rPr>
+          <w:rFonts w:ascii="Consolas" w:eastAsia="Times New Roman" w:hAnsi="Consolas" w:cs="Times New Roman"/>
+          <w:color w:val="D4D4D4"/>
+          <w:sz w:val="24"/>
+          <w:szCs w:val="24"/>
+        </w:rPr>
+      </w:pPr>
+      <w:proofErr w:type="gramStart"/>
+      <w:r>
+        <w:rPr>
+          <w:rFonts w:ascii="Consolas" w:eastAsia="Times New Roman" w:hAnsi="Consolas" w:cs="Times New Roman"/>
+          <w:color w:val="009BD8"/>
+          <w:sz w:val="24"/>
+          <w:szCs w:val="24"/>
+        </w:rPr>
+        <w:t>from</w:t>
+      </w:r>
+      <w:proofErr w:type="gramEnd"/>
+      <w:r>
+        <w:rPr>
+          <w:rFonts w:ascii="Consolas" w:eastAsia="Times New Roman" w:hAnsi="Consolas" w:cs="Times New Roman"/>
+          <w:color w:val="D4D4D4"/>
+          <w:sz w:val="24"/>
+          <w:szCs w:val="24"/>
+        </w:rPr>
+        <w:t> </w:t>
+      </w:r>
+      <w:r>
+        <w:rPr>
+          <w:rFonts w:ascii="Consolas" w:eastAsia="Times New Roman" w:hAnsi="Consolas" w:cs="Times New Roman"/>
+          <w:color w:val="FFFFFF"/>
+          <w:sz w:val="24"/>
+          <w:szCs w:val="24"/>
+        </w:rPr>
+        <w:t>films</w:t>
+      </w:r>
+    </w:p>
+    <w:p>
+      <w:pPr>
+        <w:shd w:val="clear" w:color="auto" w:fill="1E1E1E"/>
+        <w:spacing w:after="0" w:line="315" w:lineRule="atLeast"/>
+        <w:rPr>
+          <w:rFonts w:ascii="Consolas" w:eastAsia="Times New Roman" w:hAnsi="Consolas" w:cs="Times New Roman"/>
+          <w:color w:val="D4D4D4"/>
+          <w:sz w:val="24"/>
+          <w:szCs w:val="24"/>
+        </w:rPr>
+      </w:pPr>
+      <w:proofErr w:type="gramStart"/>
+      <w:r>
+        <w:rPr>
+          <w:rFonts w:ascii="Consolas" w:eastAsia="Times New Roman" w:hAnsi="Consolas" w:cs="Times New Roman"/>
+          <w:color w:val="009BD8"/>
+          <w:sz w:val="24"/>
+          <w:szCs w:val="24"/>
+        </w:rPr>
+        <w:t>where</w:t>
+      </w:r>
+      <w:proofErr w:type="gramEnd"/>
+      <w:r>
+        <w:rPr>
+          <w:rFonts w:ascii="Consolas" w:eastAsia="Times New Roman" w:hAnsi="Consolas" w:cs="Times New Roman"/>
+          <w:color w:val="D4D4D4"/>
+          <w:sz w:val="24"/>
+          <w:szCs w:val="24"/>
+        </w:rPr>
+        <w:t> </w:t>
+      </w:r>
+      <w:r>
+        <w:rPr>
+          <w:rFonts w:ascii="Consolas" w:eastAsia="Times New Roman" w:hAnsi="Consolas" w:cs="Times New Roman"/>
+          <w:color w:val="FFFFFF"/>
+          <w:sz w:val="24"/>
+          <w:szCs w:val="24"/>
+        </w:rPr>
+        <w:t>certification</w:t>
+      </w:r>
+      <w:r>
+        <w:rPr>
+          <w:rFonts w:ascii="Consolas" w:eastAsia="Times New Roman" w:hAnsi="Consolas" w:cs="Times New Roman"/>
+          <w:color w:val="D4D4D4"/>
+          <w:sz w:val="24"/>
+          <w:szCs w:val="24"/>
+        </w:rPr>
+        <w:t> </w:t>
+      </w:r>
+      <w:r>
+        <w:rPr>
+          <w:rFonts w:ascii="Consolas" w:eastAsia="Times New Roman" w:hAnsi="Consolas" w:cs="Times New Roman"/>
+          <w:color w:val="009BD8"/>
+          <w:sz w:val="24"/>
+          <w:szCs w:val="24"/>
+        </w:rPr>
+        <w:t>=</w:t>
+      </w:r>
+      <w:r>
+        <w:rPr>
+          <w:rFonts w:ascii="Consolas" w:eastAsia="Times New Roman" w:hAnsi="Consolas" w:cs="Times New Roman"/>
+          <w:color w:val="D4D4D4"/>
+          <w:sz w:val="24"/>
+          <w:szCs w:val="24"/>
+        </w:rPr>
+        <w:t> </w:t>
+      </w:r>
+      <w:r>
+        <w:rPr>
+          <w:rFonts w:ascii="Consolas" w:eastAsia="Times New Roman" w:hAnsi="Consolas" w:cs="Times New Roman"/>
+          <w:color w:val="DC4D8B"/>
+          <w:sz w:val="24"/>
+          <w:szCs w:val="24"/>
+        </w:rPr>
+        <w:t>'R'</w:t>
+      </w:r>
+    </w:p>
+    <w:p/>
+    <w:p>
+      <w:r>
+        <w:t xml:space="preserve">-Where </w:t>
+      </w:r>
+      <w:proofErr w:type="gramStart"/>
+      <w:r>
+        <w:t>And :</w:t>
+      </w:r>
+      <w:proofErr w:type="gramEnd"/>
+    </w:p>
+    <w:p>
+      <w:pPr>
+        <w:rPr>
+          <w:rFonts w:ascii="Arial" w:hAnsi="Arial" w:cs="Arial"/>
+          <w:color w:val="05192D"/>
+          <w:shd w:val="clear" w:color="auto" w:fill="FFFFFF"/>
+        </w:rPr>
+      </w:pPr>
+      <w:r>
+        <w:lastRenderedPageBreak/>
+        <w:t>#</w:t>
+      </w:r>
+      <w:r>
+        <w:rPr>
+          <w:rFonts w:ascii="Arial" w:hAnsi="Arial" w:cs="Arial"/>
+          <w:color w:val="05192D"/>
+          <w:shd w:val="clear" w:color="auto" w:fill="FFFFFF"/>
+        </w:rPr>
+        <w:t>Get the title and release year for all Spanish language films released before 2000</w:t>
+      </w:r>
+    </w:p>
+    <w:p>
+      <w:pPr>
+        <w:shd w:val="clear" w:color="auto" w:fill="1E1E1E"/>
+        <w:spacing w:after="0" w:line="315" w:lineRule="atLeast"/>
+        <w:rPr>
+          <w:rFonts w:ascii="Consolas" w:eastAsia="Times New Roman" w:hAnsi="Consolas" w:cs="Times New Roman"/>
+          <w:color w:val="D4D4D4"/>
+          <w:sz w:val="24"/>
+          <w:szCs w:val="24"/>
+        </w:rPr>
+      </w:pPr>
+      <w:proofErr w:type="gramStart"/>
+      <w:r>
+        <w:rPr>
+          <w:rFonts w:ascii="Consolas" w:eastAsia="Times New Roman" w:hAnsi="Consolas" w:cs="Times New Roman"/>
+          <w:color w:val="009BD8"/>
+          <w:sz w:val="24"/>
+          <w:szCs w:val="24"/>
+        </w:rPr>
+        <w:t>select</w:t>
+      </w:r>
+      <w:proofErr w:type="gramEnd"/>
+      <w:r>
+        <w:rPr>
+          <w:rFonts w:ascii="Consolas" w:eastAsia="Times New Roman" w:hAnsi="Consolas" w:cs="Times New Roman"/>
+          <w:color w:val="D4D4D4"/>
+          <w:sz w:val="24"/>
+          <w:szCs w:val="24"/>
+        </w:rPr>
+        <w:t> </w:t>
+      </w:r>
+      <w:r>
+        <w:rPr>
+          <w:rFonts w:ascii="Consolas" w:eastAsia="Times New Roman" w:hAnsi="Consolas" w:cs="Times New Roman"/>
+          <w:color w:val="FFFFFF"/>
+          <w:sz w:val="24"/>
+          <w:szCs w:val="24"/>
+        </w:rPr>
+        <w:t>title</w:t>
+      </w:r>
+      <w:r>
+        <w:rPr>
+          <w:rFonts w:ascii="Consolas" w:eastAsia="Times New Roman" w:hAnsi="Consolas" w:cs="Times New Roman"/>
+          <w:color w:val="DCDCDC"/>
+          <w:sz w:val="24"/>
+          <w:szCs w:val="24"/>
+        </w:rPr>
+        <w:t>,</w:t>
+      </w:r>
+      <w:r>
+        <w:rPr>
+          <w:rFonts w:ascii="Consolas" w:eastAsia="Times New Roman" w:hAnsi="Consolas" w:cs="Times New Roman"/>
+          <w:color w:val="D4D4D4"/>
+          <w:sz w:val="24"/>
+          <w:szCs w:val="24"/>
+        </w:rPr>
+        <w:t> </w:t>
+      </w:r>
+      <w:proofErr w:type="spellStart"/>
+      <w:r>
+        <w:rPr>
+          <w:rFonts w:ascii="Consolas" w:eastAsia="Times New Roman" w:hAnsi="Consolas" w:cs="Times New Roman"/>
+          <w:color w:val="FFFFFF"/>
+          <w:sz w:val="24"/>
+          <w:szCs w:val="24"/>
+        </w:rPr>
+        <w:t>release_year</w:t>
+      </w:r>
+      <w:proofErr w:type="spellEnd"/>
+    </w:p>
+    <w:p>
+      <w:pPr>
+        <w:shd w:val="clear" w:color="auto" w:fill="1E1E1E"/>
+        <w:spacing w:after="0" w:line="315" w:lineRule="atLeast"/>
+        <w:rPr>
+          <w:rFonts w:ascii="Consolas" w:eastAsia="Times New Roman" w:hAnsi="Consolas" w:cs="Times New Roman"/>
+          <w:color w:val="D4D4D4"/>
+          <w:sz w:val="24"/>
+          <w:szCs w:val="24"/>
+        </w:rPr>
+      </w:pPr>
+      <w:proofErr w:type="gramStart"/>
+      <w:r>
+        <w:rPr>
+          <w:rFonts w:ascii="Consolas" w:eastAsia="Times New Roman" w:hAnsi="Consolas" w:cs="Times New Roman"/>
+          <w:color w:val="009BD8"/>
+          <w:sz w:val="24"/>
+          <w:szCs w:val="24"/>
+        </w:rPr>
+        <w:t>from</w:t>
+      </w:r>
+      <w:proofErr w:type="gramEnd"/>
+      <w:r>
+        <w:rPr>
+          <w:rFonts w:ascii="Consolas" w:eastAsia="Times New Roman" w:hAnsi="Consolas" w:cs="Times New Roman"/>
+          <w:color w:val="D4D4D4"/>
+          <w:sz w:val="24"/>
+          <w:szCs w:val="24"/>
+        </w:rPr>
+        <w:t> </w:t>
+      </w:r>
+      <w:r>
+        <w:rPr>
+          <w:rFonts w:ascii="Consolas" w:eastAsia="Times New Roman" w:hAnsi="Consolas" w:cs="Times New Roman"/>
+          <w:color w:val="FFFFFF"/>
+          <w:sz w:val="24"/>
+          <w:szCs w:val="24"/>
+        </w:rPr>
+        <w:t>films</w:t>
+      </w:r>
+    </w:p>
+    <w:p>
+      <w:pPr>
+        <w:shd w:val="clear" w:color="auto" w:fill="1E1E1E"/>
+        <w:spacing w:after="0" w:line="315" w:lineRule="atLeast"/>
+        <w:rPr>
+          <w:rFonts w:ascii="Consolas" w:eastAsia="Times New Roman" w:hAnsi="Consolas" w:cs="Times New Roman"/>
+          <w:color w:val="D4D4D4"/>
+          <w:sz w:val="24"/>
+          <w:szCs w:val="24"/>
+        </w:rPr>
+      </w:pPr>
+      <w:proofErr w:type="gramStart"/>
+      <w:r>
+        <w:rPr>
+          <w:rFonts w:ascii="Consolas" w:eastAsia="Times New Roman" w:hAnsi="Consolas" w:cs="Times New Roman"/>
+          <w:color w:val="009BD8"/>
+          <w:sz w:val="24"/>
+          <w:szCs w:val="24"/>
+        </w:rPr>
+        <w:t>where</w:t>
+      </w:r>
+      <w:proofErr w:type="gramEnd"/>
+      <w:r>
+        <w:rPr>
+          <w:rFonts w:ascii="Consolas" w:eastAsia="Times New Roman" w:hAnsi="Consolas" w:cs="Times New Roman"/>
+          <w:color w:val="D4D4D4"/>
+          <w:sz w:val="24"/>
+          <w:szCs w:val="24"/>
+        </w:rPr>
+        <w:t> </w:t>
+      </w:r>
+      <w:r>
+        <w:rPr>
+          <w:rFonts w:ascii="Consolas" w:eastAsia="Times New Roman" w:hAnsi="Consolas" w:cs="Times New Roman"/>
+          <w:color w:val="009BD8"/>
+          <w:sz w:val="24"/>
+          <w:szCs w:val="24"/>
+        </w:rPr>
+        <w:t>language</w:t>
+      </w:r>
+      <w:r>
+        <w:rPr>
+          <w:rFonts w:ascii="Consolas" w:eastAsia="Times New Roman" w:hAnsi="Consolas" w:cs="Times New Roman"/>
+          <w:color w:val="D4D4D4"/>
+          <w:sz w:val="24"/>
+          <w:szCs w:val="24"/>
+        </w:rPr>
+        <w:t> </w:t>
+      </w:r>
+      <w:r>
+        <w:rPr>
+          <w:rFonts w:ascii="Consolas" w:eastAsia="Times New Roman" w:hAnsi="Consolas" w:cs="Times New Roman"/>
+          <w:color w:val="009BD8"/>
+          <w:sz w:val="24"/>
+          <w:szCs w:val="24"/>
+        </w:rPr>
+        <w:t>=</w:t>
+      </w:r>
+      <w:r>
+        <w:rPr>
+          <w:rFonts w:ascii="Consolas" w:eastAsia="Times New Roman" w:hAnsi="Consolas" w:cs="Times New Roman"/>
+          <w:color w:val="DC4D8B"/>
+          <w:sz w:val="24"/>
+          <w:szCs w:val="24"/>
+        </w:rPr>
+        <w:t>'Spanish'</w:t>
+      </w:r>
+      <w:r>
+        <w:rPr>
+          <w:rFonts w:ascii="Consolas" w:eastAsia="Times New Roman" w:hAnsi="Consolas" w:cs="Times New Roman"/>
+          <w:color w:val="D4D4D4"/>
+          <w:sz w:val="24"/>
+          <w:szCs w:val="24"/>
+        </w:rPr>
+        <w:t> </w:t>
+      </w:r>
+      <w:r>
+        <w:rPr>
+          <w:rFonts w:ascii="Consolas" w:eastAsia="Times New Roman" w:hAnsi="Consolas" w:cs="Times New Roman"/>
+          <w:color w:val="009BD8"/>
+          <w:sz w:val="24"/>
+          <w:szCs w:val="24"/>
+        </w:rPr>
+        <w:t>and</w:t>
+      </w:r>
+      <w:r>
+        <w:rPr>
+          <w:rFonts w:ascii="Consolas" w:eastAsia="Times New Roman" w:hAnsi="Consolas" w:cs="Times New Roman"/>
+          <w:color w:val="D4D4D4"/>
+          <w:sz w:val="24"/>
+          <w:szCs w:val="24"/>
+        </w:rPr>
+        <w:t> </w:t>
+      </w:r>
+      <w:proofErr w:type="spellStart"/>
+      <w:r>
+        <w:rPr>
+          <w:rFonts w:ascii="Consolas" w:eastAsia="Times New Roman" w:hAnsi="Consolas" w:cs="Times New Roman"/>
+          <w:color w:val="FFFFFF"/>
+          <w:sz w:val="24"/>
+          <w:szCs w:val="24"/>
+        </w:rPr>
+        <w:t>release_year</w:t>
+      </w:r>
+      <w:proofErr w:type="spellEnd"/>
+      <w:r>
+        <w:rPr>
+          <w:rFonts w:ascii="Consolas" w:eastAsia="Times New Roman" w:hAnsi="Consolas" w:cs="Times New Roman"/>
+          <w:color w:val="D4D4D4"/>
+          <w:sz w:val="24"/>
+          <w:szCs w:val="24"/>
+        </w:rPr>
+        <w:t> </w:t>
+      </w:r>
+      <w:r>
+        <w:rPr>
+          <w:rFonts w:ascii="Consolas" w:eastAsia="Times New Roman" w:hAnsi="Consolas" w:cs="Times New Roman"/>
+          <w:color w:val="009BD8"/>
+          <w:sz w:val="24"/>
+          <w:szCs w:val="24"/>
+        </w:rPr>
+        <w:t>&lt;</w:t>
+      </w:r>
+      <w:r>
+        <w:rPr>
+          <w:rFonts w:ascii="Consolas" w:eastAsia="Times New Roman" w:hAnsi="Consolas" w:cs="Times New Roman"/>
+          <w:color w:val="DC4D8B"/>
+          <w:sz w:val="24"/>
+          <w:szCs w:val="24"/>
+        </w:rPr>
+        <w:t>2000</w:t>
+      </w:r>
+    </w:p>
+    <w:p/>
+    <w:p>
+      <w:pPr>
+        <w:rPr>
+          <w:rFonts w:ascii="Arial" w:hAnsi="Arial" w:cs="Arial"/>
+          <w:color w:val="05192D"/>
+          <w:shd w:val="clear" w:color="auto" w:fill="FFFFFF"/>
+        </w:rPr>
+      </w:pPr>
+      <w:r>
+        <w:t>#</w:t>
+      </w:r>
+      <w:r>
+        <w:rPr>
+          <w:rFonts w:ascii="Arial" w:hAnsi="Arial" w:cs="Arial"/>
+          <w:color w:val="05192D"/>
+          <w:shd w:val="clear" w:color="auto" w:fill="FFFFFF"/>
+        </w:rPr>
+        <w:t>Get all details for Spanish language films released after 2000</w:t>
+      </w:r>
+    </w:p>
+    <w:p>
+      <w:pPr>
+        <w:shd w:val="clear" w:color="auto" w:fill="1E1E1E"/>
+        <w:spacing w:after="0" w:line="315" w:lineRule="atLeast"/>
+        <w:rPr>
+          <w:rFonts w:ascii="Consolas" w:eastAsia="Times New Roman" w:hAnsi="Consolas" w:cs="Times New Roman"/>
+          <w:color w:val="D4D4D4"/>
+          <w:sz w:val="24"/>
+          <w:szCs w:val="24"/>
+        </w:rPr>
+      </w:pPr>
+      <w:proofErr w:type="gramStart"/>
+      <w:r>
+        <w:rPr>
+          <w:rFonts w:ascii="Consolas" w:eastAsia="Times New Roman" w:hAnsi="Consolas" w:cs="Times New Roman"/>
+          <w:color w:val="009BD8"/>
+          <w:sz w:val="24"/>
+          <w:szCs w:val="24"/>
+        </w:rPr>
+        <w:t>select</w:t>
+      </w:r>
+      <w:proofErr w:type="gramEnd"/>
+      <w:r>
+        <w:rPr>
+          <w:rFonts w:ascii="Consolas" w:eastAsia="Times New Roman" w:hAnsi="Consolas" w:cs="Times New Roman"/>
+          <w:color w:val="D4D4D4"/>
+          <w:sz w:val="24"/>
+          <w:szCs w:val="24"/>
+        </w:rPr>
+        <w:t> </w:t>
+      </w:r>
+      <w:r>
+        <w:rPr>
+          <w:rFonts w:ascii="Consolas" w:eastAsia="Times New Roman" w:hAnsi="Consolas" w:cs="Times New Roman"/>
+          <w:color w:val="009BD8"/>
+          <w:sz w:val="24"/>
+          <w:szCs w:val="24"/>
+        </w:rPr>
+        <w:t>*</w:t>
+      </w:r>
+    </w:p>
+    <w:p>
+      <w:pPr>
+        <w:shd w:val="clear" w:color="auto" w:fill="1E1E1E"/>
+        <w:spacing w:after="0" w:line="315" w:lineRule="atLeast"/>
+        <w:rPr>
+          <w:rFonts w:ascii="Consolas" w:eastAsia="Times New Roman" w:hAnsi="Consolas" w:cs="Times New Roman"/>
+          <w:color w:val="D4D4D4"/>
+          <w:sz w:val="24"/>
+          <w:szCs w:val="24"/>
+        </w:rPr>
+      </w:pPr>
+      <w:proofErr w:type="gramStart"/>
+      <w:r>
+        <w:rPr>
+          <w:rFonts w:ascii="Consolas" w:eastAsia="Times New Roman" w:hAnsi="Consolas" w:cs="Times New Roman"/>
+          <w:color w:val="009BD8"/>
+          <w:sz w:val="24"/>
+          <w:szCs w:val="24"/>
+        </w:rPr>
+        <w:t>from</w:t>
+      </w:r>
+      <w:proofErr w:type="gramEnd"/>
+      <w:r>
+        <w:rPr>
+          <w:rFonts w:ascii="Consolas" w:eastAsia="Times New Roman" w:hAnsi="Consolas" w:cs="Times New Roman"/>
+          <w:color w:val="D4D4D4"/>
+          <w:sz w:val="24"/>
+          <w:szCs w:val="24"/>
+        </w:rPr>
+        <w:t> </w:t>
+      </w:r>
+      <w:r>
+        <w:rPr>
+          <w:rFonts w:ascii="Consolas" w:eastAsia="Times New Roman" w:hAnsi="Consolas" w:cs="Times New Roman"/>
+          <w:color w:val="FFFFFF"/>
+          <w:sz w:val="24"/>
+          <w:szCs w:val="24"/>
+        </w:rPr>
+        <w:t>films</w:t>
+      </w:r>
+    </w:p>
+    <w:p>
+      <w:pPr>
+        <w:shd w:val="clear" w:color="auto" w:fill="1E1E1E"/>
+        <w:spacing w:after="0" w:line="315" w:lineRule="atLeast"/>
+        <w:rPr>
+          <w:rFonts w:ascii="Consolas" w:eastAsia="Times New Roman" w:hAnsi="Consolas" w:cs="Times New Roman"/>
+          <w:color w:val="D4D4D4"/>
+          <w:sz w:val="24"/>
+          <w:szCs w:val="24"/>
+        </w:rPr>
+      </w:pPr>
+      <w:proofErr w:type="gramStart"/>
+      <w:r>
+        <w:rPr>
+          <w:rFonts w:ascii="Consolas" w:eastAsia="Times New Roman" w:hAnsi="Consolas" w:cs="Times New Roman"/>
+          <w:color w:val="009BD8"/>
+          <w:sz w:val="24"/>
+          <w:szCs w:val="24"/>
+        </w:rPr>
+        <w:t>where</w:t>
+      </w:r>
+      <w:proofErr w:type="gramEnd"/>
+      <w:r>
+        <w:rPr>
+          <w:rFonts w:ascii="Consolas" w:eastAsia="Times New Roman" w:hAnsi="Consolas" w:cs="Times New Roman"/>
+          <w:color w:val="D4D4D4"/>
+          <w:sz w:val="24"/>
+          <w:szCs w:val="24"/>
+        </w:rPr>
+        <w:t> </w:t>
+      </w:r>
+      <w:r>
+        <w:rPr>
+          <w:rFonts w:ascii="Consolas" w:eastAsia="Times New Roman" w:hAnsi="Consolas" w:cs="Times New Roman"/>
+          <w:color w:val="009BD8"/>
+          <w:sz w:val="24"/>
+          <w:szCs w:val="24"/>
+        </w:rPr>
+        <w:t>language</w:t>
+      </w:r>
+      <w:r>
+        <w:rPr>
+          <w:rFonts w:ascii="Consolas" w:eastAsia="Times New Roman" w:hAnsi="Consolas" w:cs="Times New Roman"/>
+          <w:color w:val="D4D4D4"/>
+          <w:sz w:val="24"/>
+          <w:szCs w:val="24"/>
+        </w:rPr>
+        <w:t> </w:t>
+      </w:r>
+      <w:r>
+        <w:rPr>
+          <w:rFonts w:ascii="Consolas" w:eastAsia="Times New Roman" w:hAnsi="Consolas" w:cs="Times New Roman"/>
+          <w:color w:val="009BD8"/>
+          <w:sz w:val="24"/>
+          <w:szCs w:val="24"/>
+        </w:rPr>
+        <w:t>=</w:t>
+      </w:r>
+      <w:r>
+        <w:rPr>
+          <w:rFonts w:ascii="Consolas" w:eastAsia="Times New Roman" w:hAnsi="Consolas" w:cs="Times New Roman"/>
+          <w:color w:val="D4D4D4"/>
+          <w:sz w:val="24"/>
+          <w:szCs w:val="24"/>
+        </w:rPr>
+        <w:t> </w:t>
+      </w:r>
+      <w:r>
+        <w:rPr>
+          <w:rFonts w:ascii="Consolas" w:eastAsia="Times New Roman" w:hAnsi="Consolas" w:cs="Times New Roman"/>
+          <w:color w:val="DC4D8B"/>
+          <w:sz w:val="24"/>
+          <w:szCs w:val="24"/>
+        </w:rPr>
+        <w:t>'Spanish'</w:t>
+      </w:r>
+      <w:r>
+        <w:rPr>
+          <w:rFonts w:ascii="Consolas" w:eastAsia="Times New Roman" w:hAnsi="Consolas" w:cs="Times New Roman"/>
+          <w:color w:val="D4D4D4"/>
+          <w:sz w:val="24"/>
+          <w:szCs w:val="24"/>
+        </w:rPr>
+        <w:t> </w:t>
+      </w:r>
+      <w:r>
+        <w:rPr>
+          <w:rFonts w:ascii="Consolas" w:eastAsia="Times New Roman" w:hAnsi="Consolas" w:cs="Times New Roman"/>
+          <w:color w:val="009BD8"/>
+          <w:sz w:val="24"/>
+          <w:szCs w:val="24"/>
+        </w:rPr>
+        <w:t>and</w:t>
+      </w:r>
+      <w:r>
+        <w:rPr>
+          <w:rFonts w:ascii="Consolas" w:eastAsia="Times New Roman" w:hAnsi="Consolas" w:cs="Times New Roman"/>
+          <w:color w:val="D4D4D4"/>
+          <w:sz w:val="24"/>
+          <w:szCs w:val="24"/>
+        </w:rPr>
+        <w:t> </w:t>
+      </w:r>
+      <w:proofErr w:type="spellStart"/>
+      <w:r>
+        <w:rPr>
+          <w:rFonts w:ascii="Consolas" w:eastAsia="Times New Roman" w:hAnsi="Consolas" w:cs="Times New Roman"/>
+          <w:color w:val="FFFFFF"/>
+          <w:sz w:val="24"/>
+          <w:szCs w:val="24"/>
+        </w:rPr>
+        <w:t>release_year</w:t>
+      </w:r>
+      <w:proofErr w:type="spellEnd"/>
+      <w:r>
+        <w:rPr>
+          <w:rFonts w:ascii="Consolas" w:eastAsia="Times New Roman" w:hAnsi="Consolas" w:cs="Times New Roman"/>
+          <w:color w:val="D4D4D4"/>
+          <w:sz w:val="24"/>
+          <w:szCs w:val="24"/>
+        </w:rPr>
+        <w:t> </w:t>
+      </w:r>
+      <w:r>
+        <w:rPr>
+          <w:rFonts w:ascii="Consolas" w:eastAsia="Times New Roman" w:hAnsi="Consolas" w:cs="Times New Roman"/>
+          <w:color w:val="009BD8"/>
+          <w:sz w:val="24"/>
+          <w:szCs w:val="24"/>
+        </w:rPr>
+        <w:t>&gt;</w:t>
+      </w:r>
+      <w:r>
+        <w:rPr>
+          <w:rFonts w:ascii="Consolas" w:eastAsia="Times New Roman" w:hAnsi="Consolas" w:cs="Times New Roman"/>
+          <w:color w:val="D4D4D4"/>
+          <w:sz w:val="24"/>
+          <w:szCs w:val="24"/>
+        </w:rPr>
+        <w:t> </w:t>
+      </w:r>
+      <w:r>
+        <w:rPr>
+          <w:rFonts w:ascii="Consolas" w:eastAsia="Times New Roman" w:hAnsi="Consolas" w:cs="Times New Roman"/>
+          <w:color w:val="DC4D8B"/>
+          <w:sz w:val="24"/>
+          <w:szCs w:val="24"/>
+        </w:rPr>
+        <w:t>2000</w:t>
+      </w:r>
+    </w:p>
+    <w:p/>
+    <w:p>
+      <w:pPr>
+        <w:rPr>
+          <w:rFonts w:ascii="Arial" w:hAnsi="Arial" w:cs="Arial"/>
+          <w:color w:val="05192D"/>
+          <w:shd w:val="clear" w:color="auto" w:fill="FFFFFF"/>
+        </w:rPr>
+      </w:pPr>
+      <w:r>
+        <w:t>#</w:t>
+      </w:r>
+      <w:r>
+        <w:rPr>
+          <w:rFonts w:ascii="Arial" w:hAnsi="Arial" w:cs="Arial"/>
+          <w:color w:val="05192D"/>
+          <w:shd w:val="clear" w:color="auto" w:fill="FFFFFF"/>
+        </w:rPr>
+        <w:t>Get all details for Spanish language films released after 2000, but before 2010</w:t>
+      </w:r>
+    </w:p>
+    <w:p>
+      <w:pPr>
+        <w:shd w:val="clear" w:color="auto" w:fill="1E1E1E"/>
+        <w:spacing w:after="0" w:line="315" w:lineRule="atLeast"/>
+        <w:rPr>
+          <w:rFonts w:ascii="Consolas" w:eastAsia="Times New Roman" w:hAnsi="Consolas" w:cs="Times New Roman"/>
+          <w:color w:val="D4D4D4"/>
+          <w:sz w:val="24"/>
+          <w:szCs w:val="24"/>
+        </w:rPr>
+      </w:pPr>
+      <w:proofErr w:type="gramStart"/>
+      <w:r>
+        <w:rPr>
+          <w:rFonts w:ascii="Consolas" w:eastAsia="Times New Roman" w:hAnsi="Consolas" w:cs="Times New Roman"/>
+          <w:color w:val="009BD8"/>
+          <w:sz w:val="24"/>
+          <w:szCs w:val="24"/>
+        </w:rPr>
+        <w:t>select</w:t>
+      </w:r>
+      <w:proofErr w:type="gramEnd"/>
+      <w:r>
+        <w:rPr>
+          <w:rFonts w:ascii="Consolas" w:eastAsia="Times New Roman" w:hAnsi="Consolas" w:cs="Times New Roman"/>
+          <w:color w:val="D4D4D4"/>
+          <w:sz w:val="24"/>
+          <w:szCs w:val="24"/>
+        </w:rPr>
+        <w:t> </w:t>
+      </w:r>
+      <w:r>
+        <w:rPr>
+          <w:rFonts w:ascii="Consolas" w:eastAsia="Times New Roman" w:hAnsi="Consolas" w:cs="Times New Roman"/>
+          <w:color w:val="009BD8"/>
+          <w:sz w:val="24"/>
+          <w:szCs w:val="24"/>
+        </w:rPr>
+        <w:t>*</w:t>
+      </w:r>
+    </w:p>
+    <w:p>
+      <w:pPr>
+        <w:shd w:val="clear" w:color="auto" w:fill="1E1E1E"/>
+        <w:spacing w:after="0" w:line="315" w:lineRule="atLeast"/>
+        <w:rPr>
+          <w:rFonts w:ascii="Consolas" w:eastAsia="Times New Roman" w:hAnsi="Consolas" w:cs="Times New Roman"/>
+          <w:color w:val="D4D4D4"/>
+          <w:sz w:val="24"/>
+          <w:szCs w:val="24"/>
+        </w:rPr>
+      </w:pPr>
+      <w:proofErr w:type="gramStart"/>
+      <w:r>
+        <w:rPr>
+          <w:rFonts w:ascii="Consolas" w:eastAsia="Times New Roman" w:hAnsi="Consolas" w:cs="Times New Roman"/>
+          <w:color w:val="009BD8"/>
+          <w:sz w:val="24"/>
+          <w:szCs w:val="24"/>
+        </w:rPr>
+        <w:t>from</w:t>
+      </w:r>
+      <w:proofErr w:type="gramEnd"/>
+      <w:r>
+        <w:rPr>
+          <w:rFonts w:ascii="Consolas" w:eastAsia="Times New Roman" w:hAnsi="Consolas" w:cs="Times New Roman"/>
+          <w:color w:val="D4D4D4"/>
+          <w:sz w:val="24"/>
+          <w:szCs w:val="24"/>
+        </w:rPr>
+        <w:t> </w:t>
+      </w:r>
+      <w:r>
+        <w:rPr>
+          <w:rFonts w:ascii="Consolas" w:eastAsia="Times New Roman" w:hAnsi="Consolas" w:cs="Times New Roman"/>
+          <w:color w:val="FFFFFF"/>
+          <w:sz w:val="24"/>
+          <w:szCs w:val="24"/>
+        </w:rPr>
+        <w:t>films</w:t>
+      </w:r>
+    </w:p>
+    <w:p>
+      <w:pPr>
+        <w:shd w:val="clear" w:color="auto" w:fill="1E1E1E"/>
+        <w:spacing w:after="0" w:line="315" w:lineRule="atLeast"/>
+        <w:rPr>
+          <w:rFonts w:ascii="Consolas" w:eastAsia="Times New Roman" w:hAnsi="Consolas" w:cs="Times New Roman"/>
+          <w:color w:val="D4D4D4"/>
+          <w:sz w:val="24"/>
+          <w:szCs w:val="24"/>
+        </w:rPr>
+      </w:pPr>
+      <w:proofErr w:type="gramStart"/>
+      <w:r>
+        <w:rPr>
+          <w:rFonts w:ascii="Consolas" w:eastAsia="Times New Roman" w:hAnsi="Consolas" w:cs="Times New Roman"/>
+          <w:color w:val="009BD8"/>
+          <w:sz w:val="24"/>
+          <w:szCs w:val="24"/>
+        </w:rPr>
+        <w:t>where</w:t>
+      </w:r>
+      <w:proofErr w:type="gramEnd"/>
+      <w:r>
+        <w:rPr>
+          <w:rFonts w:ascii="Consolas" w:eastAsia="Times New Roman" w:hAnsi="Consolas" w:cs="Times New Roman"/>
+          <w:color w:val="D4D4D4"/>
+          <w:sz w:val="24"/>
+          <w:szCs w:val="24"/>
+        </w:rPr>
+        <w:t> </w:t>
+      </w:r>
+      <w:r>
+        <w:rPr>
+          <w:rFonts w:ascii="Consolas" w:eastAsia="Times New Roman" w:hAnsi="Consolas" w:cs="Times New Roman"/>
+          <w:color w:val="009BD8"/>
+          <w:sz w:val="24"/>
+          <w:szCs w:val="24"/>
+        </w:rPr>
+        <w:t>language</w:t>
+      </w:r>
+      <w:r>
+        <w:rPr>
+          <w:rFonts w:ascii="Consolas" w:eastAsia="Times New Roman" w:hAnsi="Consolas" w:cs="Times New Roman"/>
+          <w:color w:val="D4D4D4"/>
+          <w:sz w:val="24"/>
+          <w:szCs w:val="24"/>
+        </w:rPr>
+        <w:t> </w:t>
+      </w:r>
+      <w:r>
+        <w:rPr>
+          <w:rFonts w:ascii="Consolas" w:eastAsia="Times New Roman" w:hAnsi="Consolas" w:cs="Times New Roman"/>
+          <w:color w:val="009BD8"/>
+          <w:sz w:val="24"/>
+          <w:szCs w:val="24"/>
+        </w:rPr>
+        <w:t>=</w:t>
+      </w:r>
+      <w:r>
+        <w:rPr>
+          <w:rFonts w:ascii="Consolas" w:eastAsia="Times New Roman" w:hAnsi="Consolas" w:cs="Times New Roman"/>
+          <w:color w:val="D4D4D4"/>
+          <w:sz w:val="24"/>
+          <w:szCs w:val="24"/>
+        </w:rPr>
+        <w:t> </w:t>
+      </w:r>
+      <w:r>
+        <w:rPr>
+          <w:rFonts w:ascii="Consolas" w:eastAsia="Times New Roman" w:hAnsi="Consolas" w:cs="Times New Roman"/>
+          <w:color w:val="DC4D8B"/>
+          <w:sz w:val="24"/>
+          <w:szCs w:val="24"/>
+        </w:rPr>
+        <w:t>'Spanish'</w:t>
+      </w:r>
+      <w:r>
+        <w:rPr>
+          <w:rFonts w:ascii="Consolas" w:eastAsia="Times New Roman" w:hAnsi="Consolas" w:cs="Times New Roman"/>
+          <w:color w:val="D4D4D4"/>
+          <w:sz w:val="24"/>
+          <w:szCs w:val="24"/>
+        </w:rPr>
+        <w:t> </w:t>
+      </w:r>
+      <w:r>
+        <w:rPr>
+          <w:rFonts w:ascii="Consolas" w:eastAsia="Times New Roman" w:hAnsi="Consolas" w:cs="Times New Roman"/>
+          <w:color w:val="009BD8"/>
+          <w:sz w:val="24"/>
+          <w:szCs w:val="24"/>
+        </w:rPr>
+        <w:t>and</w:t>
+      </w:r>
+      <w:r>
+        <w:rPr>
+          <w:rFonts w:ascii="Consolas" w:eastAsia="Times New Roman" w:hAnsi="Consolas" w:cs="Times New Roman"/>
+          <w:color w:val="D4D4D4"/>
+          <w:sz w:val="24"/>
+          <w:szCs w:val="24"/>
+        </w:rPr>
+        <w:t> </w:t>
+      </w:r>
+      <w:r>
+        <w:rPr>
+          <w:rFonts w:ascii="Consolas" w:eastAsia="Times New Roman" w:hAnsi="Consolas" w:cs="Times New Roman"/>
+          <w:color w:val="FFFFFF"/>
+          <w:sz w:val="24"/>
+          <w:szCs w:val="24"/>
+        </w:rPr>
+        <w:t>release_year</w:t>
+      </w:r>
+      <w:r>
+        <w:rPr>
+          <w:rFonts w:ascii="Consolas" w:eastAsia="Times New Roman" w:hAnsi="Consolas" w:cs="Times New Roman"/>
+          <w:color w:val="D4D4D4"/>
+          <w:sz w:val="24"/>
+          <w:szCs w:val="24"/>
+        </w:rPr>
+        <w:t> </w:t>
+      </w:r>
+      <w:r>
+        <w:rPr>
+          <w:rFonts w:ascii="Consolas" w:eastAsia="Times New Roman" w:hAnsi="Consolas" w:cs="Times New Roman"/>
+          <w:color w:val="009BD8"/>
+          <w:sz w:val="24"/>
+          <w:szCs w:val="24"/>
+        </w:rPr>
+        <w:t>&gt;</w:t>
+      </w:r>
+      <w:r>
+        <w:rPr>
+          <w:rFonts w:ascii="Consolas" w:eastAsia="Times New Roman" w:hAnsi="Consolas" w:cs="Times New Roman"/>
+          <w:color w:val="D4D4D4"/>
+          <w:sz w:val="24"/>
+          <w:szCs w:val="24"/>
+        </w:rPr>
+        <w:t> </w:t>
+      </w:r>
+      <w:r>
+        <w:rPr>
+          <w:rFonts w:ascii="Consolas" w:eastAsia="Times New Roman" w:hAnsi="Consolas" w:cs="Times New Roman"/>
+          <w:color w:val="DC4D8B"/>
+          <w:sz w:val="24"/>
+          <w:szCs w:val="24"/>
+        </w:rPr>
+        <w:t>2000</w:t>
+      </w:r>
+      <w:r>
+        <w:rPr>
+          <w:rFonts w:ascii="Consolas" w:eastAsia="Times New Roman" w:hAnsi="Consolas" w:cs="Times New Roman"/>
+          <w:color w:val="D4D4D4"/>
+          <w:sz w:val="24"/>
+          <w:szCs w:val="24"/>
+        </w:rPr>
+        <w:t> </w:t>
+      </w:r>
+      <w:r>
+        <w:rPr>
+          <w:rFonts w:ascii="Consolas" w:eastAsia="Times New Roman" w:hAnsi="Consolas" w:cs="Times New Roman"/>
+          <w:color w:val="009BD8"/>
+          <w:sz w:val="24"/>
+          <w:szCs w:val="24"/>
+        </w:rPr>
+        <w:t>and</w:t>
+      </w:r>
+      <w:r>
+        <w:rPr>
+          <w:rFonts w:ascii="Consolas" w:eastAsia="Times New Roman" w:hAnsi="Consolas" w:cs="Times New Roman"/>
+          <w:color w:val="D4D4D4"/>
+          <w:sz w:val="24"/>
+          <w:szCs w:val="24"/>
+        </w:rPr>
+        <w:t> </w:t>
+      </w:r>
+      <w:r>
+        <w:rPr>
+          <w:rFonts w:ascii="Consolas" w:eastAsia="Times New Roman" w:hAnsi="Consolas" w:cs="Times New Roman"/>
+          <w:color w:val="FFFFFF"/>
+          <w:sz w:val="24"/>
+          <w:szCs w:val="24"/>
+        </w:rPr>
+        <w:t>release_year</w:t>
+      </w:r>
+      <w:r>
+        <w:rPr>
+          <w:rFonts w:ascii="Consolas" w:eastAsia="Times New Roman" w:hAnsi="Consolas" w:cs="Times New Roman"/>
+          <w:color w:val="D4D4D4"/>
+          <w:sz w:val="24"/>
+          <w:szCs w:val="24"/>
+        </w:rPr>
+        <w:t> </w:t>
+      </w:r>
+      <w:r>
+        <w:rPr>
+          <w:rFonts w:ascii="Consolas" w:eastAsia="Times New Roman" w:hAnsi="Consolas" w:cs="Times New Roman"/>
+          <w:color w:val="009BD8"/>
+          <w:sz w:val="24"/>
+          <w:szCs w:val="24"/>
+        </w:rPr>
+        <w:t>&lt;</w:t>
+      </w:r>
+      <w:r>
+        <w:rPr>
+          <w:rFonts w:ascii="Consolas" w:eastAsia="Times New Roman" w:hAnsi="Consolas" w:cs="Times New Roman"/>
+          <w:color w:val="D4D4D4"/>
+          <w:sz w:val="24"/>
+          <w:szCs w:val="24"/>
+        </w:rPr>
+        <w:t> </w:t>
+      </w:r>
+      <w:r>
+        <w:rPr>
+          <w:rFonts w:ascii="Consolas" w:eastAsia="Times New Roman" w:hAnsi="Consolas" w:cs="Times New Roman"/>
+          <w:color w:val="DC4D8B"/>
+          <w:sz w:val="24"/>
+          <w:szCs w:val="24"/>
+        </w:rPr>
+        <w:t>2010</w:t>
+      </w:r>
+    </w:p>
+    <w:p/>
+    <w:p/>
+    <w:p>
+      <w:r>
+        <w:t xml:space="preserve">-Where and OR </w:t>
+      </w:r>
+    </w:p>
+    <w:p>
+      <w:r>
+        <w:t xml:space="preserve">When combining AND </w:t>
+      </w:r>
+      <w:proofErr w:type="spellStart"/>
+      <w:r>
+        <w:t>and</w:t>
+      </w:r>
+      <w:proofErr w:type="spellEnd"/>
+      <w:r>
+        <w:t xml:space="preserve"> OR, be sure to enclose the individual clauses in parentheses, like so:</w:t>
+      </w:r>
+    </w:p>
+    <w:p/>
+    <w:p>
+      <w:pPr>
+        <w:rPr>
+          <w:b/>
+          <w:highlight w:val="yellow"/>
+        </w:rPr>
+      </w:pPr>
+      <w:r>
+        <w:rPr>
+          <w:b/>
+          <w:highlight w:val="yellow"/>
+        </w:rPr>
+        <w:t>SELECT title</w:t>
+      </w:r>
+    </w:p>
+    <w:p>
+      <w:pPr>
+        <w:rPr>
+          <w:b/>
+          <w:highlight w:val="yellow"/>
+        </w:rPr>
+      </w:pPr>
+      <w:r>
+        <w:rPr>
+          <w:b/>
+          <w:highlight w:val="yellow"/>
+        </w:rPr>
+        <w:t>FROM films</w:t>
+      </w:r>
+    </w:p>
+    <w:p>
+      <w:pPr>
+        <w:rPr>
+          <w:b/>
+          <w:highlight w:val="yellow"/>
+        </w:rPr>
+      </w:pPr>
+      <w:r>
+        <w:rPr>
+          <w:b/>
+          <w:highlight w:val="yellow"/>
+        </w:rPr>
+        <w:t>WHERE (</w:t>
+      </w:r>
+      <w:proofErr w:type="spellStart"/>
+      <w:r>
+        <w:rPr>
+          <w:b/>
+          <w:highlight w:val="yellow"/>
+        </w:rPr>
+        <w:t>release_year</w:t>
+      </w:r>
+      <w:proofErr w:type="spellEnd"/>
+      <w:r>
+        <w:rPr>
+          <w:b/>
+          <w:highlight w:val="yellow"/>
+        </w:rPr>
+        <w:t xml:space="preserve"> = 1994 OR </w:t>
+      </w:r>
+      <w:proofErr w:type="spellStart"/>
+      <w:r>
+        <w:rPr>
+          <w:b/>
+          <w:highlight w:val="yellow"/>
+        </w:rPr>
+        <w:t>release_year</w:t>
+      </w:r>
+      <w:proofErr w:type="spellEnd"/>
+      <w:r>
+        <w:rPr>
+          <w:b/>
+          <w:highlight w:val="yellow"/>
+        </w:rPr>
+        <w:t xml:space="preserve"> = 1995)</w:t>
+      </w:r>
+    </w:p>
+    <w:p>
+      <w:pPr>
+        <w:rPr>
+          <w:b/>
+        </w:rPr>
+      </w:pPr>
+      <w:r>
+        <w:rPr>
+          <w:b/>
+          <w:highlight w:val="yellow"/>
+        </w:rPr>
+        <w:t>AND (certification = 'PG' OR certification = 'R');</w:t>
+      </w:r>
+    </w:p>
+    <w:p>
+      <w:pPr>
+        <w:rPr>
+          <w:b/>
+        </w:rPr>
+      </w:pPr>
+    </w:p>
+    <w:p>
+      <w:pPr>
+        <w:rPr>
+          <w:rFonts w:ascii="Arial" w:hAnsi="Arial" w:cs="Arial"/>
+          <w:color w:val="05192D"/>
+          <w:shd w:val="clear" w:color="auto" w:fill="FFFFFF"/>
+        </w:rPr>
+      </w:pPr>
+      <w:r>
+        <w:rPr>
+          <w:b/>
+        </w:rPr>
+        <w:t>-</w:t>
+      </w:r>
+      <w:r>
+        <w:rPr>
+          <w:rFonts w:ascii="Arial" w:hAnsi="Arial" w:cs="Arial"/>
+          <w:color w:val="05192D"/>
+          <w:shd w:val="clear" w:color="auto" w:fill="FFFFFF"/>
+        </w:rPr>
+        <w:t>get the title and release year of films released in the 90s which were in French or Spanish and which took in more than $2M gross</w:t>
+      </w:r>
+      <w:r>
+        <w:rPr>
+          <w:rFonts w:ascii="Arial" w:hAnsi="Arial" w:cs="Arial"/>
+          <w:color w:val="05192D"/>
+          <w:shd w:val="clear" w:color="auto" w:fill="FFFFFF"/>
+        </w:rPr>
+        <w:t xml:space="preserve"> :</w:t>
+      </w:r>
+    </w:p>
+    <w:p>
+      <w:pPr>
+        <w:shd w:val="clear" w:color="auto" w:fill="1E1E1E"/>
+        <w:spacing w:after="0" w:line="315" w:lineRule="atLeast"/>
+        <w:rPr>
+          <w:rFonts w:ascii="Consolas" w:eastAsia="Times New Roman" w:hAnsi="Consolas" w:cs="Times New Roman"/>
+          <w:color w:val="D4D4D4"/>
+          <w:sz w:val="24"/>
+          <w:szCs w:val="24"/>
+        </w:rPr>
+      </w:pPr>
+      <w:r>
+        <w:rPr>
+          <w:rFonts w:ascii="Consolas" w:eastAsia="Times New Roman" w:hAnsi="Consolas" w:cs="Times New Roman"/>
+          <w:color w:val="009BD8"/>
+          <w:sz w:val="24"/>
+          <w:szCs w:val="24"/>
+        </w:rPr>
+        <w:t>SELECT</w:t>
+      </w:r>
+      <w:r>
+        <w:rPr>
+          <w:rFonts w:ascii="Consolas" w:eastAsia="Times New Roman" w:hAnsi="Consolas" w:cs="Times New Roman"/>
+          <w:color w:val="D4D4D4"/>
+          <w:sz w:val="24"/>
+          <w:szCs w:val="24"/>
+        </w:rPr>
+        <w:t> </w:t>
+      </w:r>
+      <w:r>
+        <w:rPr>
+          <w:rFonts w:ascii="Consolas" w:eastAsia="Times New Roman" w:hAnsi="Consolas" w:cs="Times New Roman"/>
+          <w:color w:val="009BD8"/>
+          <w:sz w:val="24"/>
+          <w:szCs w:val="24"/>
+        </w:rPr>
+        <w:t>*</w:t>
+      </w:r>
+    </w:p>
+    <w:p>
+      <w:pPr>
+        <w:shd w:val="clear" w:color="auto" w:fill="1E1E1E"/>
+        <w:spacing w:after="0" w:line="315" w:lineRule="atLeast"/>
+        <w:rPr>
+          <w:rFonts w:ascii="Consolas" w:eastAsia="Times New Roman" w:hAnsi="Consolas" w:cs="Times New Roman"/>
+          <w:color w:val="D4D4D4"/>
+          <w:sz w:val="24"/>
+          <w:szCs w:val="24"/>
+        </w:rPr>
+      </w:pPr>
+      <w:proofErr w:type="gramStart"/>
+      <w:r>
+        <w:rPr>
+          <w:rFonts w:ascii="Consolas" w:eastAsia="Times New Roman" w:hAnsi="Consolas" w:cs="Times New Roman"/>
+          <w:color w:val="009BD8"/>
+          <w:sz w:val="24"/>
+          <w:szCs w:val="24"/>
+        </w:rPr>
+        <w:t>from</w:t>
+      </w:r>
+      <w:proofErr w:type="gramEnd"/>
+      <w:r>
+        <w:rPr>
+          <w:rFonts w:ascii="Consolas" w:eastAsia="Times New Roman" w:hAnsi="Consolas" w:cs="Times New Roman"/>
+          <w:color w:val="D4D4D4"/>
+          <w:sz w:val="24"/>
+          <w:szCs w:val="24"/>
+        </w:rPr>
+        <w:t> </w:t>
+      </w:r>
+      <w:r>
+        <w:rPr>
+          <w:rFonts w:ascii="Consolas" w:eastAsia="Times New Roman" w:hAnsi="Consolas" w:cs="Times New Roman"/>
+          <w:color w:val="FFFFFF"/>
+          <w:sz w:val="24"/>
+          <w:szCs w:val="24"/>
+        </w:rPr>
+        <w:t>films</w:t>
+      </w:r>
+    </w:p>
+    <w:p>
+      <w:pPr>
+        <w:shd w:val="clear" w:color="auto" w:fill="1E1E1E"/>
+        <w:spacing w:after="0" w:line="315" w:lineRule="atLeast"/>
+        <w:rPr>
+          <w:rFonts w:ascii="Consolas" w:eastAsia="Times New Roman" w:hAnsi="Consolas" w:cs="Times New Roman"/>
+          <w:color w:val="D4D4D4"/>
+          <w:sz w:val="24"/>
+          <w:szCs w:val="24"/>
+        </w:rPr>
+      </w:pPr>
+      <w:proofErr w:type="gramStart"/>
+      <w:r>
+        <w:rPr>
+          <w:rFonts w:ascii="Consolas" w:eastAsia="Times New Roman" w:hAnsi="Consolas" w:cs="Times New Roman"/>
+          <w:color w:val="009BD8"/>
+          <w:sz w:val="24"/>
+          <w:szCs w:val="24"/>
+        </w:rPr>
+        <w:t>where</w:t>
+      </w:r>
+      <w:proofErr w:type="gramEnd"/>
+      <w:r>
+        <w:rPr>
+          <w:rFonts w:ascii="Consolas" w:eastAsia="Times New Roman" w:hAnsi="Consolas" w:cs="Times New Roman"/>
+          <w:color w:val="D4D4D4"/>
+          <w:sz w:val="24"/>
+          <w:szCs w:val="24"/>
+        </w:rPr>
+        <w:t> </w:t>
+      </w:r>
+      <w:r>
+        <w:rPr>
+          <w:rFonts w:ascii="Consolas" w:eastAsia="Times New Roman" w:hAnsi="Consolas" w:cs="Times New Roman"/>
+          <w:color w:val="DCDCDC"/>
+          <w:sz w:val="24"/>
+          <w:szCs w:val="24"/>
+        </w:rPr>
+        <w:t>(</w:t>
+      </w:r>
+      <w:proofErr w:type="spellStart"/>
+      <w:r>
+        <w:rPr>
+          <w:rFonts w:ascii="Consolas" w:eastAsia="Times New Roman" w:hAnsi="Consolas" w:cs="Times New Roman"/>
+          <w:color w:val="FFFFFF"/>
+          <w:sz w:val="24"/>
+          <w:szCs w:val="24"/>
+        </w:rPr>
+        <w:t>release_year</w:t>
+      </w:r>
+      <w:proofErr w:type="spellEnd"/>
+      <w:r>
+        <w:rPr>
+          <w:rFonts w:ascii="Consolas" w:eastAsia="Times New Roman" w:hAnsi="Consolas" w:cs="Times New Roman"/>
+          <w:color w:val="D4D4D4"/>
+          <w:sz w:val="24"/>
+          <w:szCs w:val="24"/>
+        </w:rPr>
+        <w:t> </w:t>
+      </w:r>
+      <w:r>
+        <w:rPr>
+          <w:rFonts w:ascii="Consolas" w:eastAsia="Times New Roman" w:hAnsi="Consolas" w:cs="Times New Roman"/>
+          <w:color w:val="009BD8"/>
+          <w:sz w:val="24"/>
+          <w:szCs w:val="24"/>
+        </w:rPr>
+        <w:t>&gt;=</w:t>
+      </w:r>
+      <w:r>
+        <w:rPr>
+          <w:rFonts w:ascii="Consolas" w:eastAsia="Times New Roman" w:hAnsi="Consolas" w:cs="Times New Roman"/>
+          <w:color w:val="D4D4D4"/>
+          <w:sz w:val="24"/>
+          <w:szCs w:val="24"/>
+        </w:rPr>
+        <w:t> </w:t>
+      </w:r>
+      <w:r>
+        <w:rPr>
+          <w:rFonts w:ascii="Consolas" w:eastAsia="Times New Roman" w:hAnsi="Consolas" w:cs="Times New Roman"/>
+          <w:color w:val="DC4D8B"/>
+          <w:sz w:val="24"/>
+          <w:szCs w:val="24"/>
+        </w:rPr>
+        <w:t>1990</w:t>
+      </w:r>
+      <w:r>
+        <w:rPr>
+          <w:rFonts w:ascii="Consolas" w:eastAsia="Times New Roman" w:hAnsi="Consolas" w:cs="Times New Roman"/>
+          <w:color w:val="D4D4D4"/>
+          <w:sz w:val="24"/>
+          <w:szCs w:val="24"/>
+        </w:rPr>
+        <w:t> </w:t>
+      </w:r>
+      <w:r>
+        <w:rPr>
+          <w:rFonts w:ascii="Consolas" w:eastAsia="Times New Roman" w:hAnsi="Consolas" w:cs="Times New Roman"/>
+          <w:color w:val="009BD8"/>
+          <w:sz w:val="24"/>
+          <w:szCs w:val="24"/>
+        </w:rPr>
+        <w:t>and</w:t>
+      </w:r>
+      <w:r>
+        <w:rPr>
+          <w:rFonts w:ascii="Consolas" w:eastAsia="Times New Roman" w:hAnsi="Consolas" w:cs="Times New Roman"/>
+          <w:color w:val="D4D4D4"/>
+          <w:sz w:val="24"/>
+          <w:szCs w:val="24"/>
+        </w:rPr>
+        <w:t> </w:t>
+      </w:r>
+      <w:proofErr w:type="spellStart"/>
+      <w:r>
+        <w:rPr>
+          <w:rFonts w:ascii="Consolas" w:eastAsia="Times New Roman" w:hAnsi="Consolas" w:cs="Times New Roman"/>
+          <w:color w:val="FFFFFF"/>
+          <w:sz w:val="24"/>
+          <w:szCs w:val="24"/>
+        </w:rPr>
+        <w:t>release_year</w:t>
+      </w:r>
+      <w:proofErr w:type="spellEnd"/>
+      <w:r>
+        <w:rPr>
+          <w:rFonts w:ascii="Consolas" w:eastAsia="Times New Roman" w:hAnsi="Consolas" w:cs="Times New Roman"/>
+          <w:color w:val="D4D4D4"/>
+          <w:sz w:val="24"/>
+          <w:szCs w:val="24"/>
+        </w:rPr>
+        <w:t> </w:t>
+      </w:r>
+      <w:r>
+        <w:rPr>
+          <w:rFonts w:ascii="Consolas" w:eastAsia="Times New Roman" w:hAnsi="Consolas" w:cs="Times New Roman"/>
+          <w:color w:val="009BD8"/>
+          <w:sz w:val="24"/>
+          <w:szCs w:val="24"/>
+        </w:rPr>
+        <w:t>&lt;</w:t>
+      </w:r>
+      <w:r>
+        <w:rPr>
+          <w:rFonts w:ascii="Consolas" w:eastAsia="Times New Roman" w:hAnsi="Consolas" w:cs="Times New Roman"/>
+          <w:color w:val="D4D4D4"/>
+          <w:sz w:val="24"/>
+          <w:szCs w:val="24"/>
+        </w:rPr>
+        <w:t> </w:t>
+      </w:r>
+      <w:r>
+        <w:rPr>
+          <w:rFonts w:ascii="Consolas" w:eastAsia="Times New Roman" w:hAnsi="Consolas" w:cs="Times New Roman"/>
+          <w:color w:val="DC4D8B"/>
+          <w:sz w:val="24"/>
+          <w:szCs w:val="24"/>
+        </w:rPr>
+        <w:t>2000</w:t>
+      </w:r>
+      <w:r>
+        <w:rPr>
+          <w:rFonts w:ascii="Consolas" w:eastAsia="Times New Roman" w:hAnsi="Consolas" w:cs="Times New Roman"/>
+          <w:color w:val="DCDCDC"/>
+          <w:sz w:val="24"/>
+          <w:szCs w:val="24"/>
+        </w:rPr>
+        <w:t>)</w:t>
+      </w:r>
+      <w:r>
+        <w:rPr>
+          <w:rFonts w:ascii="Consolas" w:eastAsia="Times New Roman" w:hAnsi="Consolas" w:cs="Times New Roman"/>
+          <w:color w:val="D4D4D4"/>
+          <w:sz w:val="24"/>
+          <w:szCs w:val="24"/>
+        </w:rPr>
+        <w:t> </w:t>
+      </w:r>
+      <w:r>
+        <w:rPr>
+          <w:rFonts w:ascii="Consolas" w:eastAsia="Times New Roman" w:hAnsi="Consolas" w:cs="Times New Roman"/>
+          <w:color w:val="009BD8"/>
+          <w:sz w:val="24"/>
+          <w:szCs w:val="24"/>
+        </w:rPr>
+        <w:t>AND</w:t>
+      </w:r>
+    </w:p>
+    <w:p>
+      <w:pPr>
+        <w:shd w:val="clear" w:color="auto" w:fill="1E1E1E"/>
+        <w:spacing w:after="0" w:line="315" w:lineRule="atLeast"/>
+        <w:rPr>
+          <w:rFonts w:ascii="Consolas" w:eastAsia="Times New Roman" w:hAnsi="Consolas" w:cs="Times New Roman"/>
+          <w:color w:val="D4D4D4"/>
+          <w:sz w:val="24"/>
+          <w:szCs w:val="24"/>
+        </w:rPr>
+      </w:pPr>
+      <w:r>
+        <w:rPr>
+          <w:rFonts w:ascii="Consolas" w:eastAsia="Times New Roman" w:hAnsi="Consolas" w:cs="Times New Roman"/>
+          <w:color w:val="DCDCDC"/>
+          <w:sz w:val="24"/>
+          <w:szCs w:val="24"/>
+        </w:rPr>
+        <w:t>(</w:t>
+      </w:r>
+      <w:proofErr w:type="gramStart"/>
+      <w:r>
+        <w:rPr>
+          <w:rFonts w:ascii="Consolas" w:eastAsia="Times New Roman" w:hAnsi="Consolas" w:cs="Times New Roman"/>
+          <w:color w:val="009BD8"/>
+          <w:sz w:val="24"/>
+          <w:szCs w:val="24"/>
+        </w:rPr>
+        <w:t>language</w:t>
+      </w:r>
+      <w:proofErr w:type="gramEnd"/>
+      <w:r>
+        <w:rPr>
+          <w:rFonts w:ascii="Consolas" w:eastAsia="Times New Roman" w:hAnsi="Consolas" w:cs="Times New Roman"/>
+          <w:color w:val="D4D4D4"/>
+          <w:sz w:val="24"/>
+          <w:szCs w:val="24"/>
+        </w:rPr>
+        <w:t> </w:t>
+      </w:r>
+      <w:r>
+        <w:rPr>
+          <w:rFonts w:ascii="Consolas" w:eastAsia="Times New Roman" w:hAnsi="Consolas" w:cs="Times New Roman"/>
+          <w:color w:val="009BD8"/>
+          <w:sz w:val="24"/>
+          <w:szCs w:val="24"/>
+        </w:rPr>
+        <w:t>=</w:t>
+      </w:r>
+      <w:r>
+        <w:rPr>
+          <w:rFonts w:ascii="Consolas" w:eastAsia="Times New Roman" w:hAnsi="Consolas" w:cs="Times New Roman"/>
+          <w:color w:val="D4D4D4"/>
+          <w:sz w:val="24"/>
+          <w:szCs w:val="24"/>
+        </w:rPr>
+        <w:t> </w:t>
+      </w:r>
+      <w:r>
+        <w:rPr>
+          <w:rFonts w:ascii="Consolas" w:eastAsia="Times New Roman" w:hAnsi="Consolas" w:cs="Times New Roman"/>
+          <w:color w:val="DC4D8B"/>
+          <w:sz w:val="24"/>
+          <w:szCs w:val="24"/>
+        </w:rPr>
+        <w:t>'French'</w:t>
+      </w:r>
+      <w:r>
+        <w:rPr>
+          <w:rFonts w:ascii="Consolas" w:eastAsia="Times New Roman" w:hAnsi="Consolas" w:cs="Times New Roman"/>
+          <w:color w:val="D4D4D4"/>
+          <w:sz w:val="24"/>
+          <w:szCs w:val="24"/>
+        </w:rPr>
+        <w:t> </w:t>
+      </w:r>
+      <w:r>
+        <w:rPr>
+          <w:rFonts w:ascii="Consolas" w:eastAsia="Times New Roman" w:hAnsi="Consolas" w:cs="Times New Roman"/>
+          <w:color w:val="009BD8"/>
+          <w:sz w:val="24"/>
+          <w:szCs w:val="24"/>
+        </w:rPr>
+        <w:t>or</w:t>
+      </w:r>
+      <w:r>
+        <w:rPr>
+          <w:rFonts w:ascii="Consolas" w:eastAsia="Times New Roman" w:hAnsi="Consolas" w:cs="Times New Roman"/>
+          <w:color w:val="D4D4D4"/>
+          <w:sz w:val="24"/>
+          <w:szCs w:val="24"/>
+        </w:rPr>
+        <w:t> </w:t>
+      </w:r>
+      <w:r>
+        <w:rPr>
+          <w:rFonts w:ascii="Consolas" w:eastAsia="Times New Roman" w:hAnsi="Consolas" w:cs="Times New Roman"/>
+          <w:color w:val="009BD8"/>
+          <w:sz w:val="24"/>
+          <w:szCs w:val="24"/>
+        </w:rPr>
+        <w:t>language</w:t>
+      </w:r>
+      <w:r>
+        <w:rPr>
+          <w:rFonts w:ascii="Consolas" w:eastAsia="Times New Roman" w:hAnsi="Consolas" w:cs="Times New Roman"/>
+          <w:color w:val="D4D4D4"/>
+          <w:sz w:val="24"/>
+          <w:szCs w:val="24"/>
+        </w:rPr>
+        <w:t> </w:t>
+      </w:r>
+      <w:r>
+        <w:rPr>
+          <w:rFonts w:ascii="Consolas" w:eastAsia="Times New Roman" w:hAnsi="Consolas" w:cs="Times New Roman"/>
+          <w:color w:val="009BD8"/>
+          <w:sz w:val="24"/>
+          <w:szCs w:val="24"/>
+        </w:rPr>
+        <w:t>=</w:t>
+      </w:r>
+      <w:r>
+        <w:rPr>
+          <w:rFonts w:ascii="Consolas" w:eastAsia="Times New Roman" w:hAnsi="Consolas" w:cs="Times New Roman"/>
+          <w:color w:val="DC4D8B"/>
+          <w:sz w:val="24"/>
+          <w:szCs w:val="24"/>
+        </w:rPr>
+        <w:t>'Spanish'</w:t>
+      </w:r>
+      <w:r>
+        <w:rPr>
+          <w:rFonts w:ascii="Consolas" w:eastAsia="Times New Roman" w:hAnsi="Consolas" w:cs="Times New Roman"/>
+          <w:color w:val="DCDCDC"/>
+          <w:sz w:val="24"/>
+          <w:szCs w:val="24"/>
+        </w:rPr>
+        <w:t>)</w:t>
+      </w:r>
+      <w:r>
+        <w:rPr>
+          <w:rFonts w:ascii="Consolas" w:eastAsia="Times New Roman" w:hAnsi="Consolas" w:cs="Times New Roman"/>
+          <w:color w:val="D4D4D4"/>
+          <w:sz w:val="24"/>
+          <w:szCs w:val="24"/>
+        </w:rPr>
+        <w:t> </w:t>
+      </w:r>
+      <w:r>
+        <w:rPr>
+          <w:rFonts w:ascii="Consolas" w:eastAsia="Times New Roman" w:hAnsi="Consolas" w:cs="Times New Roman"/>
+          <w:color w:val="009BD8"/>
+          <w:sz w:val="24"/>
+          <w:szCs w:val="24"/>
+        </w:rPr>
+        <w:t>AND</w:t>
+      </w:r>
+    </w:p>
+    <w:p>
+      <w:pPr>
+        <w:shd w:val="clear" w:color="auto" w:fill="1E1E1E"/>
+        <w:spacing w:after="0" w:line="315" w:lineRule="atLeast"/>
+        <w:rPr>
+          <w:rFonts w:ascii="Consolas" w:eastAsia="Times New Roman" w:hAnsi="Consolas" w:cs="Times New Roman"/>
+          <w:color w:val="D4D4D4"/>
+          <w:sz w:val="24"/>
+          <w:szCs w:val="24"/>
+        </w:rPr>
+      </w:pPr>
+      <w:r>
+        <w:rPr>
+          <w:rFonts w:ascii="Consolas" w:eastAsia="Times New Roman" w:hAnsi="Consolas" w:cs="Times New Roman"/>
+          <w:color w:val="DCDCDC"/>
+          <w:sz w:val="24"/>
+          <w:szCs w:val="24"/>
+        </w:rPr>
+        <w:t>(</w:t>
+      </w:r>
+      <w:proofErr w:type="gramStart"/>
+      <w:r>
+        <w:rPr>
+          <w:rFonts w:ascii="Consolas" w:eastAsia="Times New Roman" w:hAnsi="Consolas" w:cs="Times New Roman"/>
+          <w:color w:val="FFFFFF"/>
+          <w:sz w:val="24"/>
+          <w:szCs w:val="24"/>
+        </w:rPr>
+        <w:t>gross</w:t>
+      </w:r>
+      <w:proofErr w:type="gramEnd"/>
+      <w:r>
+        <w:rPr>
+          <w:rFonts w:ascii="Consolas" w:eastAsia="Times New Roman" w:hAnsi="Consolas" w:cs="Times New Roman"/>
+          <w:color w:val="D4D4D4"/>
+          <w:sz w:val="24"/>
+          <w:szCs w:val="24"/>
+        </w:rPr>
+        <w:t> </w:t>
+      </w:r>
+      <w:r>
+        <w:rPr>
+          <w:rFonts w:ascii="Consolas" w:eastAsia="Times New Roman" w:hAnsi="Consolas" w:cs="Times New Roman"/>
+          <w:color w:val="009BD8"/>
+          <w:sz w:val="24"/>
+          <w:szCs w:val="24"/>
+        </w:rPr>
+        <w:t>&gt;</w:t>
+      </w:r>
+      <w:r>
+        <w:rPr>
+          <w:rFonts w:ascii="Consolas" w:eastAsia="Times New Roman" w:hAnsi="Consolas" w:cs="Times New Roman"/>
+          <w:color w:val="D4D4D4"/>
+          <w:sz w:val="24"/>
+          <w:szCs w:val="24"/>
+        </w:rPr>
+        <w:t> </w:t>
+      </w:r>
+      <w:r>
+        <w:rPr>
+          <w:rFonts w:ascii="Consolas" w:eastAsia="Times New Roman" w:hAnsi="Consolas" w:cs="Times New Roman"/>
+          <w:color w:val="DC4D8B"/>
+          <w:sz w:val="24"/>
+          <w:szCs w:val="24"/>
+        </w:rPr>
+        <w:t>2000000</w:t>
+      </w:r>
+      <w:r>
+        <w:rPr>
+          <w:rFonts w:ascii="Consolas" w:eastAsia="Times New Roman" w:hAnsi="Consolas" w:cs="Times New Roman"/>
+          <w:color w:val="DCDCDC"/>
+          <w:sz w:val="24"/>
+          <w:szCs w:val="24"/>
+        </w:rPr>
+        <w:t>)</w:t>
+      </w:r>
+    </w:p>
+    <w:p>
+      <w:pPr>
+        <w:rPr>
+          <w:b/>
+        </w:rPr>
+      </w:pPr>
+    </w:p>
+    <w:p/>
+    <w:p>
+      <w:r>
+        <w:lastRenderedPageBreak/>
+        <w:t>-</w:t>
+      </w:r>
+      <w:proofErr w:type="gramStart"/>
+      <w:r>
+        <w:t xml:space="preserve">Between </w:t>
+      </w:r>
+      <w:r>
+        <w:t>:</w:t>
+      </w:r>
+      <w:proofErr w:type="gramEnd"/>
+      <w:r>
+        <w:t xml:space="preserve"> Filter Values in specific range</w:t>
+      </w:r>
+    </w:p>
+    <w:p>
+      <w:pPr>
+        <w:rPr>
+          <w:b/>
+          <w:highlight w:val="yellow"/>
+        </w:rPr>
+      </w:pPr>
+      <w:r>
+        <w:rPr>
+          <w:b/>
+          <w:highlight w:val="yellow"/>
+        </w:rPr>
+        <w:t>SELECT title</w:t>
+      </w:r>
+    </w:p>
+    <w:p>
+      <w:pPr>
+        <w:rPr>
+          <w:b/>
+          <w:highlight w:val="yellow"/>
+        </w:rPr>
+      </w:pPr>
+      <w:r>
+        <w:rPr>
+          <w:b/>
+          <w:highlight w:val="yellow"/>
+        </w:rPr>
+        <w:t>FROM films</w:t>
+      </w:r>
+    </w:p>
+    <w:p>
+      <w:pPr>
+        <w:rPr>
+          <w:b/>
+          <w:highlight w:val="yellow"/>
+        </w:rPr>
+      </w:pPr>
+      <w:r>
+        <w:rPr>
+          <w:b/>
+          <w:highlight w:val="yellow"/>
+        </w:rPr>
+        <w:t xml:space="preserve">WHERE </w:t>
+      </w:r>
+      <w:proofErr w:type="spellStart"/>
+      <w:r>
+        <w:rPr>
+          <w:b/>
+          <w:highlight w:val="yellow"/>
+        </w:rPr>
+        <w:t>release_year</w:t>
+      </w:r>
+      <w:proofErr w:type="spellEnd"/>
+    </w:p>
+    <w:p>
+      <w:pPr>
+        <w:rPr>
+          <w:b/>
+        </w:rPr>
+      </w:pPr>
+      <w:r>
+        <w:rPr>
+          <w:b/>
+          <w:highlight w:val="yellow"/>
+        </w:rPr>
+        <w:t>BETWEEN 1994 AND 2000;</w:t>
+      </w:r>
+    </w:p>
+    <w:p>
+      <w:pPr>
+        <w:rPr>
+          <w:b/>
+        </w:rPr>
+      </w:pPr>
+    </w:p>
+    <w:p>
+      <w:pPr>
+        <w:rPr>
+          <w:rFonts w:ascii="Arial" w:hAnsi="Arial" w:cs="Arial"/>
+          <w:color w:val="05192D"/>
+          <w:shd w:val="clear" w:color="auto" w:fill="FFFFFF"/>
+        </w:rPr>
+      </w:pPr>
+      <w:r>
+        <w:t>#</w:t>
+      </w:r>
+      <w:r>
+        <w:rPr>
+          <w:rFonts w:ascii="Arial" w:hAnsi="Arial" w:cs="Arial"/>
+          <w:color w:val="05192D"/>
+          <w:shd w:val="clear" w:color="auto" w:fill="FFFFFF"/>
+        </w:rPr>
+        <w:t>get the title and release year of all Spanish language films released between 1990 and 2000 (inclusive)</w:t>
+      </w:r>
+      <w:r>
+        <w:rPr>
+          <w:rFonts w:ascii="Arial" w:hAnsi="Arial" w:cs="Arial"/>
+          <w:color w:val="05192D"/>
+          <w:shd w:val="clear" w:color="auto" w:fill="FFFFFF"/>
+        </w:rPr>
+        <w:t xml:space="preserve"> with budgets over $100 million</w:t>
+      </w:r>
+    </w:p>
+    <w:p>
+      <w:pPr>
+        <w:shd w:val="clear" w:color="auto" w:fill="1E1E1E"/>
+        <w:spacing w:after="0" w:line="315" w:lineRule="atLeast"/>
+        <w:rPr>
+          <w:rFonts w:ascii="Consolas" w:eastAsia="Times New Roman" w:hAnsi="Consolas" w:cs="Times New Roman"/>
+          <w:color w:val="D4D4D4"/>
+          <w:sz w:val="24"/>
+          <w:szCs w:val="24"/>
+        </w:rPr>
+      </w:pPr>
+      <w:proofErr w:type="gramStart"/>
+      <w:r>
+        <w:rPr>
+          <w:rFonts w:ascii="Consolas" w:eastAsia="Times New Roman" w:hAnsi="Consolas" w:cs="Times New Roman"/>
+          <w:color w:val="009BD8"/>
+          <w:sz w:val="24"/>
+          <w:szCs w:val="24"/>
+        </w:rPr>
+        <w:t>select</w:t>
+      </w:r>
+      <w:proofErr w:type="gramEnd"/>
+      <w:r>
+        <w:rPr>
+          <w:rFonts w:ascii="Consolas" w:eastAsia="Times New Roman" w:hAnsi="Consolas" w:cs="Times New Roman"/>
+          <w:color w:val="D4D4D4"/>
+          <w:sz w:val="24"/>
+          <w:szCs w:val="24"/>
+        </w:rPr>
+        <w:t> </w:t>
+      </w:r>
+      <w:r>
+        <w:rPr>
+          <w:rFonts w:ascii="Consolas" w:eastAsia="Times New Roman" w:hAnsi="Consolas" w:cs="Times New Roman"/>
+          <w:color w:val="FFFFFF"/>
+          <w:sz w:val="24"/>
+          <w:szCs w:val="24"/>
+        </w:rPr>
+        <w:t>title</w:t>
+      </w:r>
+      <w:r>
+        <w:rPr>
+          <w:rFonts w:ascii="Consolas" w:eastAsia="Times New Roman" w:hAnsi="Consolas" w:cs="Times New Roman"/>
+          <w:color w:val="DCDCDC"/>
+          <w:sz w:val="24"/>
+          <w:szCs w:val="24"/>
+        </w:rPr>
+        <w:t>,</w:t>
+      </w:r>
+      <w:r>
+        <w:rPr>
+          <w:rFonts w:ascii="Consolas" w:eastAsia="Times New Roman" w:hAnsi="Consolas" w:cs="Times New Roman"/>
+          <w:color w:val="D4D4D4"/>
+          <w:sz w:val="24"/>
+          <w:szCs w:val="24"/>
+        </w:rPr>
+        <w:t> </w:t>
+      </w:r>
+      <w:proofErr w:type="spellStart"/>
+      <w:r>
+        <w:rPr>
+          <w:rFonts w:ascii="Consolas" w:eastAsia="Times New Roman" w:hAnsi="Consolas" w:cs="Times New Roman"/>
+          <w:color w:val="FFFFFF"/>
+          <w:sz w:val="24"/>
+          <w:szCs w:val="24"/>
+        </w:rPr>
+        <w:t>release_year</w:t>
+      </w:r>
+      <w:proofErr w:type="spellEnd"/>
+    </w:p>
+    <w:p>
+      <w:pPr>
+        <w:shd w:val="clear" w:color="auto" w:fill="1E1E1E"/>
+        <w:spacing w:after="0" w:line="315" w:lineRule="atLeast"/>
+        <w:rPr>
+          <w:rFonts w:ascii="Consolas" w:eastAsia="Times New Roman" w:hAnsi="Consolas" w:cs="Times New Roman"/>
+          <w:color w:val="D4D4D4"/>
+          <w:sz w:val="24"/>
+          <w:szCs w:val="24"/>
+        </w:rPr>
+      </w:pPr>
+      <w:proofErr w:type="gramStart"/>
+      <w:r>
+        <w:rPr>
+          <w:rFonts w:ascii="Consolas" w:eastAsia="Times New Roman" w:hAnsi="Consolas" w:cs="Times New Roman"/>
+          <w:color w:val="009BD8"/>
+          <w:sz w:val="24"/>
+          <w:szCs w:val="24"/>
+        </w:rPr>
+        <w:t>from</w:t>
+      </w:r>
+      <w:proofErr w:type="gramEnd"/>
+      <w:r>
+        <w:rPr>
+          <w:rFonts w:ascii="Consolas" w:eastAsia="Times New Roman" w:hAnsi="Consolas" w:cs="Times New Roman"/>
+          <w:color w:val="D4D4D4"/>
+          <w:sz w:val="24"/>
+          <w:szCs w:val="24"/>
+        </w:rPr>
+        <w:t> </w:t>
+      </w:r>
+      <w:r>
+        <w:rPr>
+          <w:rFonts w:ascii="Consolas" w:eastAsia="Times New Roman" w:hAnsi="Consolas" w:cs="Times New Roman"/>
+          <w:color w:val="FFFFFF"/>
+          <w:sz w:val="24"/>
+          <w:szCs w:val="24"/>
+        </w:rPr>
+        <w:t>films</w:t>
+      </w:r>
+    </w:p>
+    <w:p>
+      <w:pPr>
+        <w:shd w:val="clear" w:color="auto" w:fill="1E1E1E"/>
+        <w:spacing w:after="0" w:line="315" w:lineRule="atLeast"/>
+        <w:rPr>
+          <w:rFonts w:ascii="Consolas" w:eastAsia="Times New Roman" w:hAnsi="Consolas" w:cs="Times New Roman"/>
+          <w:color w:val="D4D4D4"/>
+          <w:sz w:val="24"/>
+          <w:szCs w:val="24"/>
+        </w:rPr>
+      </w:pPr>
+      <w:proofErr w:type="gramStart"/>
+      <w:r>
+        <w:rPr>
+          <w:rFonts w:ascii="Consolas" w:eastAsia="Times New Roman" w:hAnsi="Consolas" w:cs="Times New Roman"/>
+          <w:color w:val="009BD8"/>
+          <w:sz w:val="24"/>
+          <w:szCs w:val="24"/>
+        </w:rPr>
+        <w:t>where</w:t>
+      </w:r>
+      <w:proofErr w:type="gramEnd"/>
+      <w:r>
+        <w:rPr>
+          <w:rFonts w:ascii="Consolas" w:eastAsia="Times New Roman" w:hAnsi="Consolas" w:cs="Times New Roman"/>
+          <w:color w:val="D4D4D4"/>
+          <w:sz w:val="24"/>
+          <w:szCs w:val="24"/>
+        </w:rPr>
+        <w:t> </w:t>
+      </w:r>
+      <w:r>
+        <w:rPr>
+          <w:rFonts w:ascii="Consolas" w:eastAsia="Times New Roman" w:hAnsi="Consolas" w:cs="Times New Roman"/>
+          <w:color w:val="DCDCDC"/>
+          <w:sz w:val="24"/>
+          <w:szCs w:val="24"/>
+        </w:rPr>
+        <w:t>(</w:t>
+      </w:r>
+      <w:proofErr w:type="spellStart"/>
+      <w:r>
+        <w:rPr>
+          <w:rFonts w:ascii="Consolas" w:eastAsia="Times New Roman" w:hAnsi="Consolas" w:cs="Times New Roman"/>
+          <w:color w:val="FFFFFF"/>
+          <w:sz w:val="24"/>
+          <w:szCs w:val="24"/>
+        </w:rPr>
+        <w:t>release_year</w:t>
+      </w:r>
+      <w:proofErr w:type="spellEnd"/>
+      <w:r>
+        <w:rPr>
+          <w:rFonts w:ascii="Consolas" w:eastAsia="Times New Roman" w:hAnsi="Consolas" w:cs="Times New Roman"/>
+          <w:color w:val="D4D4D4"/>
+          <w:sz w:val="24"/>
+          <w:szCs w:val="24"/>
+        </w:rPr>
+        <w:t> </w:t>
+      </w:r>
+      <w:r>
+        <w:rPr>
+          <w:rFonts w:ascii="Consolas" w:eastAsia="Times New Roman" w:hAnsi="Consolas" w:cs="Times New Roman"/>
+          <w:color w:val="009BD8"/>
+          <w:sz w:val="24"/>
+          <w:szCs w:val="24"/>
+        </w:rPr>
+        <w:t>between</w:t>
+      </w:r>
+      <w:r>
+        <w:rPr>
+          <w:rFonts w:ascii="Consolas" w:eastAsia="Times New Roman" w:hAnsi="Consolas" w:cs="Times New Roman"/>
+          <w:color w:val="D4D4D4"/>
+          <w:sz w:val="24"/>
+          <w:szCs w:val="24"/>
+        </w:rPr>
+        <w:t> </w:t>
+      </w:r>
+      <w:r>
+        <w:rPr>
+          <w:rFonts w:ascii="Consolas" w:eastAsia="Times New Roman" w:hAnsi="Consolas" w:cs="Times New Roman"/>
+          <w:color w:val="DC4D8B"/>
+          <w:sz w:val="24"/>
+          <w:szCs w:val="24"/>
+        </w:rPr>
+        <w:t>1990</w:t>
+      </w:r>
+      <w:r>
+        <w:rPr>
+          <w:rFonts w:ascii="Consolas" w:eastAsia="Times New Roman" w:hAnsi="Consolas" w:cs="Times New Roman"/>
+          <w:color w:val="D4D4D4"/>
+          <w:sz w:val="24"/>
+          <w:szCs w:val="24"/>
+        </w:rPr>
+        <w:t> </w:t>
+      </w:r>
+      <w:r>
+        <w:rPr>
+          <w:rFonts w:ascii="Consolas" w:eastAsia="Times New Roman" w:hAnsi="Consolas" w:cs="Times New Roman"/>
+          <w:color w:val="009BD8"/>
+          <w:sz w:val="24"/>
+          <w:szCs w:val="24"/>
+        </w:rPr>
+        <w:t>and</w:t>
+      </w:r>
+      <w:r>
+        <w:rPr>
+          <w:rFonts w:ascii="Consolas" w:eastAsia="Times New Roman" w:hAnsi="Consolas" w:cs="Times New Roman"/>
+          <w:color w:val="D4D4D4"/>
+          <w:sz w:val="24"/>
+          <w:szCs w:val="24"/>
+        </w:rPr>
+        <w:t> </w:t>
+      </w:r>
+      <w:r>
+        <w:rPr>
+          <w:rFonts w:ascii="Consolas" w:eastAsia="Times New Roman" w:hAnsi="Consolas" w:cs="Times New Roman"/>
+          <w:color w:val="DC4D8B"/>
+          <w:sz w:val="24"/>
+          <w:szCs w:val="24"/>
+        </w:rPr>
+        <w:t>2000</w:t>
+      </w:r>
+      <w:r>
+        <w:rPr>
+          <w:rFonts w:ascii="Consolas" w:eastAsia="Times New Roman" w:hAnsi="Consolas" w:cs="Times New Roman"/>
+          <w:color w:val="DCDCDC"/>
+          <w:sz w:val="24"/>
+          <w:szCs w:val="24"/>
+        </w:rPr>
+        <w:t>)</w:t>
+      </w:r>
+      <w:r>
+        <w:rPr>
+          <w:rFonts w:ascii="Consolas" w:eastAsia="Times New Roman" w:hAnsi="Consolas" w:cs="Times New Roman"/>
+          <w:color w:val="D4D4D4"/>
+          <w:sz w:val="24"/>
+          <w:szCs w:val="24"/>
+        </w:rPr>
+        <w:t> </w:t>
+      </w:r>
+      <w:r>
+        <w:rPr>
+          <w:rFonts w:ascii="Consolas" w:eastAsia="Times New Roman" w:hAnsi="Consolas" w:cs="Times New Roman"/>
+          <w:color w:val="009BD8"/>
+          <w:sz w:val="24"/>
+          <w:szCs w:val="24"/>
+        </w:rPr>
+        <w:t>and</w:t>
+      </w:r>
+    </w:p>
+    <w:p>
+      <w:pPr>
+        <w:shd w:val="clear" w:color="auto" w:fill="1E1E1E"/>
+        <w:spacing w:after="0" w:line="315" w:lineRule="atLeast"/>
+        <w:rPr>
+          <w:rFonts w:ascii="Consolas" w:eastAsia="Times New Roman" w:hAnsi="Consolas" w:cs="Times New Roman"/>
+          <w:color w:val="D4D4D4"/>
+          <w:sz w:val="24"/>
+          <w:szCs w:val="24"/>
+        </w:rPr>
+      </w:pPr>
+      <w:r>
+        <w:rPr>
+          <w:rFonts w:ascii="Consolas" w:eastAsia="Times New Roman" w:hAnsi="Consolas" w:cs="Times New Roman"/>
+          <w:color w:val="DCDCDC"/>
+          <w:sz w:val="24"/>
+          <w:szCs w:val="24"/>
+        </w:rPr>
+        <w:t>(</w:t>
+      </w:r>
+      <w:proofErr w:type="gramStart"/>
+      <w:r>
+        <w:rPr>
+          <w:rFonts w:ascii="Consolas" w:eastAsia="Times New Roman" w:hAnsi="Consolas" w:cs="Times New Roman"/>
+          <w:color w:val="FFFFFF"/>
+          <w:sz w:val="24"/>
+          <w:szCs w:val="24"/>
+        </w:rPr>
+        <w:t>budget</w:t>
+      </w:r>
+      <w:proofErr w:type="gramEnd"/>
+      <w:r>
+        <w:rPr>
+          <w:rFonts w:ascii="Consolas" w:eastAsia="Times New Roman" w:hAnsi="Consolas" w:cs="Times New Roman"/>
+          <w:color w:val="D4D4D4"/>
+          <w:sz w:val="24"/>
+          <w:szCs w:val="24"/>
+        </w:rPr>
+        <w:t> </w:t>
+      </w:r>
+      <w:r>
+        <w:rPr>
+          <w:rFonts w:ascii="Consolas" w:eastAsia="Times New Roman" w:hAnsi="Consolas" w:cs="Times New Roman"/>
+          <w:color w:val="009BD8"/>
+          <w:sz w:val="24"/>
+          <w:szCs w:val="24"/>
+        </w:rPr>
+        <w:t>&gt;</w:t>
+      </w:r>
+      <w:r>
+        <w:rPr>
+          <w:rFonts w:ascii="Consolas" w:eastAsia="Times New Roman" w:hAnsi="Consolas" w:cs="Times New Roman"/>
+          <w:color w:val="D4D4D4"/>
+          <w:sz w:val="24"/>
+          <w:szCs w:val="24"/>
+        </w:rPr>
+        <w:t> </w:t>
+      </w:r>
+      <w:r>
+        <w:rPr>
+          <w:rFonts w:ascii="Consolas" w:eastAsia="Times New Roman" w:hAnsi="Consolas" w:cs="Times New Roman"/>
+          <w:color w:val="DC4D8B"/>
+          <w:sz w:val="24"/>
+          <w:szCs w:val="24"/>
+        </w:rPr>
+        <w:t>100000000</w:t>
+      </w:r>
+      <w:r>
+        <w:rPr>
+          <w:rFonts w:ascii="Consolas" w:eastAsia="Times New Roman" w:hAnsi="Consolas" w:cs="Times New Roman"/>
+          <w:color w:val="DCDCDC"/>
+          <w:sz w:val="24"/>
+          <w:szCs w:val="24"/>
+        </w:rPr>
+        <w:t>)</w:t>
+      </w:r>
+      <w:r>
+        <w:rPr>
+          <w:rFonts w:ascii="Consolas" w:eastAsia="Times New Roman" w:hAnsi="Consolas" w:cs="Times New Roman"/>
+          <w:color w:val="D4D4D4"/>
+          <w:sz w:val="24"/>
+          <w:szCs w:val="24"/>
+        </w:rPr>
+        <w:t> </w:t>
+      </w:r>
+      <w:r>
+        <w:rPr>
+          <w:rFonts w:ascii="Consolas" w:eastAsia="Times New Roman" w:hAnsi="Consolas" w:cs="Times New Roman"/>
+          <w:color w:val="009BD8"/>
+          <w:sz w:val="24"/>
+          <w:szCs w:val="24"/>
+        </w:rPr>
+        <w:t>and</w:t>
+      </w:r>
+    </w:p>
+    <w:p>
+      <w:pPr>
+        <w:shd w:val="clear" w:color="auto" w:fill="1E1E1E"/>
+        <w:spacing w:after="0" w:line="315" w:lineRule="atLeast"/>
+        <w:rPr>
+          <w:rFonts w:ascii="Consolas" w:eastAsia="Times New Roman" w:hAnsi="Consolas" w:cs="Times New Roman"/>
+          <w:color w:val="D4D4D4"/>
+          <w:sz w:val="24"/>
+          <w:szCs w:val="24"/>
+        </w:rPr>
+      </w:pPr>
+      <w:r>
+        <w:rPr>
+          <w:rFonts w:ascii="Consolas" w:eastAsia="Times New Roman" w:hAnsi="Consolas" w:cs="Times New Roman"/>
+          <w:color w:val="DCDCDC"/>
+          <w:sz w:val="24"/>
+          <w:szCs w:val="24"/>
+        </w:rPr>
+        <w:t>(</w:t>
+      </w:r>
+      <w:proofErr w:type="gramStart"/>
+      <w:r>
+        <w:rPr>
+          <w:rFonts w:ascii="Consolas" w:eastAsia="Times New Roman" w:hAnsi="Consolas" w:cs="Times New Roman"/>
+          <w:color w:val="009BD8"/>
+          <w:sz w:val="24"/>
+          <w:szCs w:val="24"/>
+        </w:rPr>
+        <w:t>language</w:t>
+      </w:r>
+      <w:proofErr w:type="gramEnd"/>
+      <w:r>
+        <w:rPr>
+          <w:rFonts w:ascii="Consolas" w:eastAsia="Times New Roman" w:hAnsi="Consolas" w:cs="Times New Roman"/>
+          <w:color w:val="D4D4D4"/>
+          <w:sz w:val="24"/>
+          <w:szCs w:val="24"/>
+        </w:rPr>
+        <w:t> </w:t>
+      </w:r>
+      <w:r>
+        <w:rPr>
+          <w:rFonts w:ascii="Consolas" w:eastAsia="Times New Roman" w:hAnsi="Consolas" w:cs="Times New Roman"/>
+          <w:color w:val="009BD8"/>
+          <w:sz w:val="24"/>
+          <w:szCs w:val="24"/>
+        </w:rPr>
+        <w:t>=</w:t>
+      </w:r>
+      <w:r>
+        <w:rPr>
+          <w:rFonts w:ascii="Consolas" w:eastAsia="Times New Roman" w:hAnsi="Consolas" w:cs="Times New Roman"/>
+          <w:color w:val="D4D4D4"/>
+          <w:sz w:val="24"/>
+          <w:szCs w:val="24"/>
+        </w:rPr>
+        <w:t> </w:t>
+      </w:r>
+      <w:r>
+        <w:rPr>
+          <w:rFonts w:ascii="Consolas" w:eastAsia="Times New Roman" w:hAnsi="Consolas" w:cs="Times New Roman"/>
+          <w:color w:val="DC4D8B"/>
+          <w:sz w:val="24"/>
+          <w:szCs w:val="24"/>
+        </w:rPr>
+        <w:t>'Spanish'</w:t>
+      </w:r>
+      <w:r>
+        <w:rPr>
+          <w:rFonts w:ascii="Consolas" w:eastAsia="Times New Roman" w:hAnsi="Consolas" w:cs="Times New Roman"/>
+          <w:color w:val="D4D4D4"/>
+          <w:sz w:val="24"/>
+          <w:szCs w:val="24"/>
+        </w:rPr>
+        <w:t> </w:t>
+      </w:r>
+      <w:r>
+        <w:rPr>
+          <w:rFonts w:ascii="Consolas" w:eastAsia="Times New Roman" w:hAnsi="Consolas" w:cs="Times New Roman"/>
+          <w:color w:val="009BD8"/>
+          <w:sz w:val="24"/>
+          <w:szCs w:val="24"/>
+        </w:rPr>
+        <w:t>or</w:t>
+      </w:r>
+      <w:r>
+        <w:rPr>
+          <w:rFonts w:ascii="Consolas" w:eastAsia="Times New Roman" w:hAnsi="Consolas" w:cs="Times New Roman"/>
+          <w:color w:val="D4D4D4"/>
+          <w:sz w:val="24"/>
+          <w:szCs w:val="24"/>
+        </w:rPr>
+        <w:t> </w:t>
+      </w:r>
+      <w:r>
+        <w:rPr>
+          <w:rFonts w:ascii="Consolas" w:eastAsia="Times New Roman" w:hAnsi="Consolas" w:cs="Times New Roman"/>
+          <w:color w:val="009BD8"/>
+          <w:sz w:val="24"/>
+          <w:szCs w:val="24"/>
+        </w:rPr>
+        <w:t>language</w:t>
+      </w:r>
+      <w:r>
+        <w:rPr>
+          <w:rFonts w:ascii="Consolas" w:eastAsia="Times New Roman" w:hAnsi="Consolas" w:cs="Times New Roman"/>
+          <w:color w:val="D4D4D4"/>
+          <w:sz w:val="24"/>
+          <w:szCs w:val="24"/>
+        </w:rPr>
+        <w:t> </w:t>
+      </w:r>
+      <w:r>
+        <w:rPr>
+          <w:rFonts w:ascii="Consolas" w:eastAsia="Times New Roman" w:hAnsi="Consolas" w:cs="Times New Roman"/>
+          <w:color w:val="009BD8"/>
+          <w:sz w:val="24"/>
+          <w:szCs w:val="24"/>
+        </w:rPr>
+        <w:t>=</w:t>
+      </w:r>
+      <w:r>
+        <w:rPr>
+          <w:rFonts w:ascii="Consolas" w:eastAsia="Times New Roman" w:hAnsi="Consolas" w:cs="Times New Roman"/>
+          <w:color w:val="D4D4D4"/>
+          <w:sz w:val="24"/>
+          <w:szCs w:val="24"/>
+        </w:rPr>
+        <w:t> </w:t>
+      </w:r>
+      <w:r>
+        <w:rPr>
+          <w:rFonts w:ascii="Consolas" w:eastAsia="Times New Roman" w:hAnsi="Consolas" w:cs="Times New Roman"/>
+          <w:color w:val="DC4D8B"/>
+          <w:sz w:val="24"/>
+          <w:szCs w:val="24"/>
+        </w:rPr>
+        <w:t>'French'</w:t>
+      </w:r>
+      <w:r>
+        <w:rPr>
+          <w:rFonts w:ascii="Consolas" w:eastAsia="Times New Roman" w:hAnsi="Consolas" w:cs="Times New Roman"/>
+          <w:color w:val="DCDCDC"/>
+          <w:sz w:val="24"/>
+          <w:szCs w:val="24"/>
+        </w:rPr>
+        <w:t>)</w:t>
+      </w:r>
+    </w:p>
+    <w:p/>
+    <w:p/>
+    <w:p>
+      <w:r>
+        <w:t xml:space="preserve">-Where </w:t>
+      </w:r>
+      <w:proofErr w:type="gramStart"/>
+      <w:r>
+        <w:t>In :</w:t>
+      </w:r>
+      <w:proofErr w:type="gramEnd"/>
+      <w:r>
+        <w:t xml:space="preserve"> the function is like OR operator</w:t>
+      </w:r>
+    </w:p>
+    <w:p>
+      <w:pPr>
+        <w:rPr>
+          <w:b/>
+          <w:highlight w:val="yellow"/>
+        </w:rPr>
+      </w:pPr>
+      <w:r>
+        <w:rPr>
+          <w:b/>
+          <w:highlight w:val="yellow"/>
+        </w:rPr>
+        <w:t>SELECT name</w:t>
+      </w:r>
+    </w:p>
+    <w:p>
+      <w:pPr>
+        <w:rPr>
+          <w:b/>
+          <w:highlight w:val="yellow"/>
+        </w:rPr>
+      </w:pPr>
+      <w:r>
+        <w:rPr>
+          <w:b/>
+          <w:highlight w:val="yellow"/>
+        </w:rPr>
+        <w:t>FROM kids</w:t>
+      </w:r>
+    </w:p>
+    <w:p>
+      <w:pPr>
+        <w:rPr>
+          <w:b/>
+        </w:rPr>
+      </w:pPr>
+      <w:r>
+        <w:rPr>
+          <w:b/>
+          <w:highlight w:val="yellow"/>
+        </w:rPr>
+        <w:t xml:space="preserve">WHERE age IN (2, 4, 6, 8, </w:t>
+      </w:r>
+      <w:proofErr w:type="gramStart"/>
+      <w:r>
+        <w:rPr>
+          <w:b/>
+          <w:highlight w:val="yellow"/>
+        </w:rPr>
+        <w:t>10</w:t>
+      </w:r>
+      <w:proofErr w:type="gramEnd"/>
+      <w:r>
+        <w:rPr>
+          <w:b/>
+          <w:highlight w:val="yellow"/>
+        </w:rPr>
+        <w:t>);</w:t>
+      </w:r>
+    </w:p>
+    <w:p>
+      <w:pPr>
+        <w:rPr>
+          <w:b/>
+        </w:rPr>
+      </w:pPr>
+    </w:p>
+    <w:p>
+      <w:pPr>
+        <w:rPr>
+          <w:rFonts w:ascii="Arial" w:hAnsi="Arial" w:cs="Arial"/>
+          <w:color w:val="05192D"/>
+          <w:shd w:val="clear" w:color="auto" w:fill="FFFFFF"/>
+        </w:rPr>
+      </w:pPr>
+      <w:r>
+        <w:rPr>
+          <w:b/>
+        </w:rPr>
+        <w:t>#</w:t>
+      </w:r>
+      <w:r>
+        <w:rPr>
+          <w:rFonts w:ascii="Arial" w:hAnsi="Arial" w:cs="Arial"/>
+          <w:color w:val="05192D"/>
+          <w:shd w:val="clear" w:color="auto" w:fill="FFFFFF"/>
+        </w:rPr>
+        <w:t>Get the title and release year of all films released in 1990 or 2000 that were longer than two hours. Remember, duration is in minutes</w:t>
+      </w:r>
+    </w:p>
+    <w:p>
+      <w:pPr>
+        <w:shd w:val="clear" w:color="auto" w:fill="1E1E1E"/>
+        <w:spacing w:after="0" w:line="315" w:lineRule="atLeast"/>
+        <w:rPr>
+          <w:rFonts w:ascii="Consolas" w:eastAsia="Times New Roman" w:hAnsi="Consolas" w:cs="Times New Roman"/>
+          <w:color w:val="D4D4D4"/>
+          <w:sz w:val="24"/>
+          <w:szCs w:val="24"/>
+        </w:rPr>
+      </w:pPr>
+      <w:proofErr w:type="gramStart"/>
+      <w:r>
+        <w:rPr>
+          <w:rFonts w:ascii="Consolas" w:eastAsia="Times New Roman" w:hAnsi="Consolas" w:cs="Times New Roman"/>
+          <w:color w:val="009BD8"/>
+          <w:sz w:val="24"/>
+          <w:szCs w:val="24"/>
+        </w:rPr>
+        <w:t>select</w:t>
+      </w:r>
+      <w:proofErr w:type="gramEnd"/>
+      <w:r>
+        <w:rPr>
+          <w:rFonts w:ascii="Consolas" w:eastAsia="Times New Roman" w:hAnsi="Consolas" w:cs="Times New Roman"/>
+          <w:color w:val="D4D4D4"/>
+          <w:sz w:val="24"/>
+          <w:szCs w:val="24"/>
+        </w:rPr>
+        <w:t> </w:t>
+      </w:r>
+      <w:r>
+        <w:rPr>
+          <w:rFonts w:ascii="Consolas" w:eastAsia="Times New Roman" w:hAnsi="Consolas" w:cs="Times New Roman"/>
+          <w:color w:val="FFFFFF"/>
+          <w:sz w:val="24"/>
+          <w:szCs w:val="24"/>
+        </w:rPr>
+        <w:t>title</w:t>
+      </w:r>
+      <w:r>
+        <w:rPr>
+          <w:rFonts w:ascii="Consolas" w:eastAsia="Times New Roman" w:hAnsi="Consolas" w:cs="Times New Roman"/>
+          <w:color w:val="DCDCDC"/>
+          <w:sz w:val="24"/>
+          <w:szCs w:val="24"/>
+        </w:rPr>
+        <w:t>,</w:t>
+      </w:r>
+      <w:r>
+        <w:rPr>
+          <w:rFonts w:ascii="Consolas" w:eastAsia="Times New Roman" w:hAnsi="Consolas" w:cs="Times New Roman"/>
+          <w:color w:val="D4D4D4"/>
+          <w:sz w:val="24"/>
+          <w:szCs w:val="24"/>
+        </w:rPr>
+        <w:t> </w:t>
+      </w:r>
+      <w:proofErr w:type="spellStart"/>
+      <w:r>
+        <w:rPr>
+          <w:rFonts w:ascii="Consolas" w:eastAsia="Times New Roman" w:hAnsi="Consolas" w:cs="Times New Roman"/>
+          <w:color w:val="FFFFFF"/>
+          <w:sz w:val="24"/>
+          <w:szCs w:val="24"/>
+        </w:rPr>
+        <w:t>release_year</w:t>
+      </w:r>
+      <w:proofErr w:type="spellEnd"/>
+    </w:p>
+    <w:p>
+      <w:pPr>
+        <w:shd w:val="clear" w:color="auto" w:fill="1E1E1E"/>
+        <w:spacing w:after="0" w:line="315" w:lineRule="atLeast"/>
+        <w:rPr>
+          <w:rFonts w:ascii="Consolas" w:eastAsia="Times New Roman" w:hAnsi="Consolas" w:cs="Times New Roman"/>
+          <w:color w:val="D4D4D4"/>
+          <w:sz w:val="24"/>
+          <w:szCs w:val="24"/>
+        </w:rPr>
+      </w:pPr>
+      <w:proofErr w:type="gramStart"/>
+      <w:r>
+        <w:rPr>
+          <w:rFonts w:ascii="Consolas" w:eastAsia="Times New Roman" w:hAnsi="Consolas" w:cs="Times New Roman"/>
+          <w:color w:val="009BD8"/>
+          <w:sz w:val="24"/>
+          <w:szCs w:val="24"/>
+        </w:rPr>
+        <w:t>from</w:t>
+      </w:r>
+      <w:proofErr w:type="gramEnd"/>
+      <w:r>
+        <w:rPr>
+          <w:rFonts w:ascii="Consolas" w:eastAsia="Times New Roman" w:hAnsi="Consolas" w:cs="Times New Roman"/>
+          <w:color w:val="D4D4D4"/>
+          <w:sz w:val="24"/>
+          <w:szCs w:val="24"/>
+        </w:rPr>
+        <w:t> </w:t>
+      </w:r>
+      <w:r>
+        <w:rPr>
+          <w:rFonts w:ascii="Consolas" w:eastAsia="Times New Roman" w:hAnsi="Consolas" w:cs="Times New Roman"/>
+          <w:color w:val="FFFFFF"/>
+          <w:sz w:val="24"/>
+          <w:szCs w:val="24"/>
+        </w:rPr>
+        <w:t>films</w:t>
+      </w:r>
+    </w:p>
+    <w:p>
+      <w:pPr>
+        <w:shd w:val="clear" w:color="auto" w:fill="1E1E1E"/>
+        <w:spacing w:after="0" w:line="315" w:lineRule="atLeast"/>
+        <w:rPr>
+          <w:rFonts w:ascii="Consolas" w:eastAsia="Times New Roman" w:hAnsi="Consolas" w:cs="Times New Roman"/>
+          <w:color w:val="D4D4D4"/>
+          <w:sz w:val="24"/>
+          <w:szCs w:val="24"/>
+        </w:rPr>
+      </w:pPr>
+      <w:proofErr w:type="gramStart"/>
+      <w:r>
+        <w:rPr>
+          <w:rFonts w:ascii="Consolas" w:eastAsia="Times New Roman" w:hAnsi="Consolas" w:cs="Times New Roman"/>
+          <w:color w:val="009BD8"/>
+          <w:sz w:val="24"/>
+          <w:szCs w:val="24"/>
+        </w:rPr>
+        <w:t>where</w:t>
+      </w:r>
+      <w:proofErr w:type="gramEnd"/>
+      <w:r>
+        <w:rPr>
+          <w:rFonts w:ascii="Consolas" w:eastAsia="Times New Roman" w:hAnsi="Consolas" w:cs="Times New Roman"/>
+          <w:color w:val="D4D4D4"/>
+          <w:sz w:val="24"/>
+          <w:szCs w:val="24"/>
+        </w:rPr>
+        <w:t> </w:t>
+      </w:r>
+      <w:proofErr w:type="spellStart"/>
+      <w:r>
+        <w:rPr>
+          <w:rFonts w:ascii="Consolas" w:eastAsia="Times New Roman" w:hAnsi="Consolas" w:cs="Times New Roman"/>
+          <w:color w:val="FFFFFF"/>
+          <w:sz w:val="24"/>
+          <w:szCs w:val="24"/>
+        </w:rPr>
+        <w:t>release_year</w:t>
+      </w:r>
+      <w:proofErr w:type="spellEnd"/>
+      <w:r>
+        <w:rPr>
+          <w:rFonts w:ascii="Consolas" w:eastAsia="Times New Roman" w:hAnsi="Consolas" w:cs="Times New Roman"/>
+          <w:color w:val="D4D4D4"/>
+          <w:sz w:val="24"/>
+          <w:szCs w:val="24"/>
+        </w:rPr>
+        <w:t> </w:t>
+      </w:r>
+      <w:r>
+        <w:rPr>
+          <w:rFonts w:ascii="Consolas" w:eastAsia="Times New Roman" w:hAnsi="Consolas" w:cs="Times New Roman"/>
+          <w:color w:val="009BD8"/>
+          <w:sz w:val="24"/>
+          <w:szCs w:val="24"/>
+        </w:rPr>
+        <w:t>IN</w:t>
+      </w:r>
+      <w:r>
+        <w:rPr>
+          <w:rFonts w:ascii="Consolas" w:eastAsia="Times New Roman" w:hAnsi="Consolas" w:cs="Times New Roman"/>
+          <w:color w:val="D4D4D4"/>
+          <w:sz w:val="24"/>
+          <w:szCs w:val="24"/>
+        </w:rPr>
+        <w:t> </w:t>
+      </w:r>
+      <w:r>
+        <w:rPr>
+          <w:rFonts w:ascii="Consolas" w:eastAsia="Times New Roman" w:hAnsi="Consolas" w:cs="Times New Roman"/>
+          <w:color w:val="DCDCDC"/>
+          <w:sz w:val="24"/>
+          <w:szCs w:val="24"/>
+        </w:rPr>
+        <w:t>(</w:t>
+      </w:r>
+      <w:r>
+        <w:rPr>
+          <w:rFonts w:ascii="Consolas" w:eastAsia="Times New Roman" w:hAnsi="Consolas" w:cs="Times New Roman"/>
+          <w:color w:val="DC4D8B"/>
+          <w:sz w:val="24"/>
+          <w:szCs w:val="24"/>
+        </w:rPr>
+        <w:t>1990</w:t>
+      </w:r>
+      <w:r>
+        <w:rPr>
+          <w:rFonts w:ascii="Consolas" w:eastAsia="Times New Roman" w:hAnsi="Consolas" w:cs="Times New Roman"/>
+          <w:color w:val="DCDCDC"/>
+          <w:sz w:val="24"/>
+          <w:szCs w:val="24"/>
+        </w:rPr>
+        <w:t>,</w:t>
+      </w:r>
+      <w:r>
+        <w:rPr>
+          <w:rFonts w:ascii="Consolas" w:eastAsia="Times New Roman" w:hAnsi="Consolas" w:cs="Times New Roman"/>
+          <w:color w:val="D4D4D4"/>
+          <w:sz w:val="24"/>
+          <w:szCs w:val="24"/>
+        </w:rPr>
+        <w:t> </w:t>
+      </w:r>
+      <w:r>
+        <w:rPr>
+          <w:rFonts w:ascii="Consolas" w:eastAsia="Times New Roman" w:hAnsi="Consolas" w:cs="Times New Roman"/>
+          <w:color w:val="DC4D8B"/>
+          <w:sz w:val="24"/>
+          <w:szCs w:val="24"/>
+        </w:rPr>
+        <w:t>2000</w:t>
+      </w:r>
+      <w:r>
+        <w:rPr>
+          <w:rFonts w:ascii="Consolas" w:eastAsia="Times New Roman" w:hAnsi="Consolas" w:cs="Times New Roman"/>
+          <w:color w:val="DCDCDC"/>
+          <w:sz w:val="24"/>
+          <w:szCs w:val="24"/>
+        </w:rPr>
+        <w:t>)</w:t>
+      </w:r>
+      <w:r>
+        <w:rPr>
+          <w:rFonts w:ascii="Consolas" w:eastAsia="Times New Roman" w:hAnsi="Consolas" w:cs="Times New Roman"/>
+          <w:color w:val="D4D4D4"/>
+          <w:sz w:val="24"/>
+          <w:szCs w:val="24"/>
+        </w:rPr>
+        <w:t> </w:t>
+      </w:r>
+      <w:r>
+        <w:rPr>
+          <w:rFonts w:ascii="Consolas" w:eastAsia="Times New Roman" w:hAnsi="Consolas" w:cs="Times New Roman"/>
+          <w:color w:val="009BD8"/>
+          <w:sz w:val="24"/>
+          <w:szCs w:val="24"/>
+        </w:rPr>
+        <w:t>and</w:t>
+      </w:r>
+      <w:r>
+        <w:rPr>
+          <w:rFonts w:ascii="Consolas" w:eastAsia="Times New Roman" w:hAnsi="Consolas" w:cs="Times New Roman"/>
+          <w:color w:val="D4D4D4"/>
+          <w:sz w:val="24"/>
+          <w:szCs w:val="24"/>
+        </w:rPr>
+        <w:t> </w:t>
+      </w:r>
+      <w:r>
+        <w:rPr>
+          <w:rFonts w:ascii="Consolas" w:eastAsia="Times New Roman" w:hAnsi="Consolas" w:cs="Times New Roman"/>
+          <w:color w:val="FFFFFF"/>
+          <w:sz w:val="24"/>
+          <w:szCs w:val="24"/>
+        </w:rPr>
+        <w:t>duration</w:t>
+      </w:r>
+      <w:r>
+        <w:rPr>
+          <w:rFonts w:ascii="Consolas" w:eastAsia="Times New Roman" w:hAnsi="Consolas" w:cs="Times New Roman"/>
+          <w:color w:val="D4D4D4"/>
+          <w:sz w:val="24"/>
+          <w:szCs w:val="24"/>
+        </w:rPr>
+        <w:t> </w:t>
+      </w:r>
+      <w:r>
+        <w:rPr>
+          <w:rFonts w:ascii="Consolas" w:eastAsia="Times New Roman" w:hAnsi="Consolas" w:cs="Times New Roman"/>
+          <w:color w:val="009BD8"/>
+          <w:sz w:val="24"/>
+          <w:szCs w:val="24"/>
+        </w:rPr>
+        <w:t>&gt;</w:t>
+      </w:r>
+      <w:r>
+        <w:rPr>
+          <w:rFonts w:ascii="Consolas" w:eastAsia="Times New Roman" w:hAnsi="Consolas" w:cs="Times New Roman"/>
+          <w:color w:val="DC4D8B"/>
+          <w:sz w:val="24"/>
+          <w:szCs w:val="24"/>
+        </w:rPr>
+        <w:t>120</w:t>
+      </w:r>
+    </w:p>
+    <w:p>
+      <w:pPr>
+        <w:rPr>
+          <w:b/>
+        </w:rPr>
+      </w:pPr>
+    </w:p>
+    <w:p>
+      <w:pPr>
+        <w:rPr>
+          <w:rFonts w:ascii="Arial" w:hAnsi="Arial" w:cs="Arial"/>
+          <w:color w:val="05192D"/>
+          <w:shd w:val="clear" w:color="auto" w:fill="FFFFFF"/>
+        </w:rPr>
+      </w:pPr>
+      <w:r>
+        <w:rPr>
+          <w:b/>
+        </w:rPr>
+        <w:t>#</w:t>
+      </w:r>
+      <w:r>
+        <w:rPr>
+          <w:rFonts w:ascii="Arial" w:hAnsi="Arial" w:cs="Arial"/>
+          <w:color w:val="05192D"/>
+          <w:shd w:val="clear" w:color="auto" w:fill="FFFFFF"/>
+        </w:rPr>
+        <w:t>Get the title and language of all films which were in English, Spanish, or French</w:t>
+      </w:r>
+    </w:p>
+    <w:p>
+      <w:pPr>
+        <w:shd w:val="clear" w:color="auto" w:fill="1E1E1E"/>
+        <w:spacing w:after="0" w:line="315" w:lineRule="atLeast"/>
+        <w:rPr>
+          <w:rFonts w:ascii="Consolas" w:eastAsia="Times New Roman" w:hAnsi="Consolas" w:cs="Times New Roman"/>
+          <w:color w:val="D4D4D4"/>
+          <w:sz w:val="24"/>
+          <w:szCs w:val="24"/>
+        </w:rPr>
+      </w:pPr>
+      <w:proofErr w:type="gramStart"/>
+      <w:r>
+        <w:rPr>
+          <w:rFonts w:ascii="Consolas" w:eastAsia="Times New Roman" w:hAnsi="Consolas" w:cs="Times New Roman"/>
+          <w:color w:val="009BD8"/>
+          <w:sz w:val="24"/>
+          <w:szCs w:val="24"/>
+        </w:rPr>
+        <w:t>select</w:t>
+      </w:r>
+      <w:proofErr w:type="gramEnd"/>
+      <w:r>
+        <w:rPr>
+          <w:rFonts w:ascii="Consolas" w:eastAsia="Times New Roman" w:hAnsi="Consolas" w:cs="Times New Roman"/>
+          <w:color w:val="D4D4D4"/>
+          <w:sz w:val="24"/>
+          <w:szCs w:val="24"/>
+        </w:rPr>
+        <w:t> </w:t>
+      </w:r>
+      <w:r>
+        <w:rPr>
+          <w:rFonts w:ascii="Consolas" w:eastAsia="Times New Roman" w:hAnsi="Consolas" w:cs="Times New Roman"/>
+          <w:color w:val="FFFFFF"/>
+          <w:sz w:val="24"/>
+          <w:szCs w:val="24"/>
+        </w:rPr>
+        <w:t>title</w:t>
+      </w:r>
+      <w:r>
+        <w:rPr>
+          <w:rFonts w:ascii="Consolas" w:eastAsia="Times New Roman" w:hAnsi="Consolas" w:cs="Times New Roman"/>
+          <w:color w:val="DCDCDC"/>
+          <w:sz w:val="24"/>
+          <w:szCs w:val="24"/>
+        </w:rPr>
+        <w:t>,</w:t>
+      </w:r>
+      <w:r>
+        <w:rPr>
+          <w:rFonts w:ascii="Consolas" w:eastAsia="Times New Roman" w:hAnsi="Consolas" w:cs="Times New Roman"/>
+          <w:color w:val="D4D4D4"/>
+          <w:sz w:val="24"/>
+          <w:szCs w:val="24"/>
+        </w:rPr>
+        <w:t> </w:t>
+      </w:r>
+      <w:r>
+        <w:rPr>
+          <w:rFonts w:ascii="Consolas" w:eastAsia="Times New Roman" w:hAnsi="Consolas" w:cs="Times New Roman"/>
+          <w:color w:val="009BD8"/>
+          <w:sz w:val="24"/>
+          <w:szCs w:val="24"/>
+        </w:rPr>
+        <w:t>language</w:t>
+      </w:r>
+    </w:p>
+    <w:p>
+      <w:pPr>
+        <w:shd w:val="clear" w:color="auto" w:fill="1E1E1E"/>
+        <w:spacing w:after="0" w:line="315" w:lineRule="atLeast"/>
+        <w:rPr>
+          <w:rFonts w:ascii="Consolas" w:eastAsia="Times New Roman" w:hAnsi="Consolas" w:cs="Times New Roman"/>
+          <w:color w:val="D4D4D4"/>
+          <w:sz w:val="24"/>
+          <w:szCs w:val="24"/>
+        </w:rPr>
+      </w:pPr>
+      <w:proofErr w:type="gramStart"/>
+      <w:r>
+        <w:rPr>
+          <w:rFonts w:ascii="Consolas" w:eastAsia="Times New Roman" w:hAnsi="Consolas" w:cs="Times New Roman"/>
+          <w:color w:val="009BD8"/>
+          <w:sz w:val="24"/>
+          <w:szCs w:val="24"/>
+        </w:rPr>
+        <w:t>from</w:t>
+      </w:r>
+      <w:proofErr w:type="gramEnd"/>
+      <w:r>
+        <w:rPr>
+          <w:rFonts w:ascii="Consolas" w:eastAsia="Times New Roman" w:hAnsi="Consolas" w:cs="Times New Roman"/>
+          <w:color w:val="D4D4D4"/>
+          <w:sz w:val="24"/>
+          <w:szCs w:val="24"/>
+        </w:rPr>
+        <w:t> </w:t>
+      </w:r>
+      <w:r>
+        <w:rPr>
+          <w:rFonts w:ascii="Consolas" w:eastAsia="Times New Roman" w:hAnsi="Consolas" w:cs="Times New Roman"/>
+          <w:color w:val="FFFFFF"/>
+          <w:sz w:val="24"/>
+          <w:szCs w:val="24"/>
+        </w:rPr>
+        <w:t>films</w:t>
+      </w:r>
+    </w:p>
+    <w:p>
+      <w:pPr>
+        <w:shd w:val="clear" w:color="auto" w:fill="1E1E1E"/>
+        <w:spacing w:after="0" w:line="315" w:lineRule="atLeast"/>
+        <w:rPr>
+          <w:rFonts w:ascii="Consolas" w:eastAsia="Times New Roman" w:hAnsi="Consolas" w:cs="Times New Roman"/>
+          <w:color w:val="D4D4D4"/>
+          <w:sz w:val="24"/>
+          <w:szCs w:val="24"/>
+        </w:rPr>
+      </w:pPr>
+      <w:proofErr w:type="gramStart"/>
+      <w:r>
+        <w:rPr>
+          <w:rFonts w:ascii="Consolas" w:eastAsia="Times New Roman" w:hAnsi="Consolas" w:cs="Times New Roman"/>
+          <w:color w:val="009BD8"/>
+          <w:sz w:val="24"/>
+          <w:szCs w:val="24"/>
+        </w:rPr>
+        <w:t>where</w:t>
+      </w:r>
+      <w:proofErr w:type="gramEnd"/>
+      <w:r>
+        <w:rPr>
+          <w:rFonts w:ascii="Consolas" w:eastAsia="Times New Roman" w:hAnsi="Consolas" w:cs="Times New Roman"/>
+          <w:color w:val="D4D4D4"/>
+          <w:sz w:val="24"/>
+          <w:szCs w:val="24"/>
+        </w:rPr>
+        <w:t> </w:t>
+      </w:r>
+      <w:r>
+        <w:rPr>
+          <w:rFonts w:ascii="Consolas" w:eastAsia="Times New Roman" w:hAnsi="Consolas" w:cs="Times New Roman"/>
+          <w:color w:val="009BD8"/>
+          <w:sz w:val="24"/>
+          <w:szCs w:val="24"/>
+        </w:rPr>
+        <w:t>language</w:t>
+      </w:r>
+      <w:r>
+        <w:rPr>
+          <w:rFonts w:ascii="Consolas" w:eastAsia="Times New Roman" w:hAnsi="Consolas" w:cs="Times New Roman"/>
+          <w:color w:val="D4D4D4"/>
+          <w:sz w:val="24"/>
+          <w:szCs w:val="24"/>
+        </w:rPr>
+        <w:t> </w:t>
+      </w:r>
+      <w:r>
+        <w:rPr>
+          <w:rFonts w:ascii="Consolas" w:eastAsia="Times New Roman" w:hAnsi="Consolas" w:cs="Times New Roman"/>
+          <w:color w:val="009BD8"/>
+          <w:sz w:val="24"/>
+          <w:szCs w:val="24"/>
+        </w:rPr>
+        <w:t>in</w:t>
+      </w:r>
+      <w:r>
+        <w:rPr>
+          <w:rFonts w:ascii="Consolas" w:eastAsia="Times New Roman" w:hAnsi="Consolas" w:cs="Times New Roman"/>
+          <w:color w:val="D4D4D4"/>
+          <w:sz w:val="24"/>
+          <w:szCs w:val="24"/>
+        </w:rPr>
+        <w:t> </w:t>
+      </w:r>
+      <w:r>
+        <w:rPr>
+          <w:rFonts w:ascii="Consolas" w:eastAsia="Times New Roman" w:hAnsi="Consolas" w:cs="Times New Roman"/>
+          <w:color w:val="DCDCDC"/>
+          <w:sz w:val="24"/>
+          <w:szCs w:val="24"/>
+        </w:rPr>
+        <w:t>(</w:t>
+      </w:r>
+      <w:r>
+        <w:rPr>
+          <w:rFonts w:ascii="Consolas" w:eastAsia="Times New Roman" w:hAnsi="Consolas" w:cs="Times New Roman"/>
+          <w:color w:val="DC4D8B"/>
+          <w:sz w:val="24"/>
+          <w:szCs w:val="24"/>
+        </w:rPr>
+        <w:t>'English'</w:t>
+      </w:r>
+      <w:r>
+        <w:rPr>
+          <w:rFonts w:ascii="Consolas" w:eastAsia="Times New Roman" w:hAnsi="Consolas" w:cs="Times New Roman"/>
+          <w:color w:val="DCDCDC"/>
+          <w:sz w:val="24"/>
+          <w:szCs w:val="24"/>
+        </w:rPr>
+        <w:t>,</w:t>
+      </w:r>
+      <w:r>
+        <w:rPr>
+          <w:rFonts w:ascii="Consolas" w:eastAsia="Times New Roman" w:hAnsi="Consolas" w:cs="Times New Roman"/>
+          <w:color w:val="D4D4D4"/>
+          <w:sz w:val="24"/>
+          <w:szCs w:val="24"/>
+        </w:rPr>
+        <w:t> </w:t>
+      </w:r>
+      <w:r>
+        <w:rPr>
+          <w:rFonts w:ascii="Consolas" w:eastAsia="Times New Roman" w:hAnsi="Consolas" w:cs="Times New Roman"/>
+          <w:color w:val="DC4D8B"/>
+          <w:sz w:val="24"/>
+          <w:szCs w:val="24"/>
+        </w:rPr>
+        <w:t>'Spanish'</w:t>
+      </w:r>
+      <w:r>
+        <w:rPr>
+          <w:rFonts w:ascii="Consolas" w:eastAsia="Times New Roman" w:hAnsi="Consolas" w:cs="Times New Roman"/>
+          <w:color w:val="DCDCDC"/>
+          <w:sz w:val="24"/>
+          <w:szCs w:val="24"/>
+        </w:rPr>
+        <w:t>,</w:t>
+      </w:r>
+      <w:r>
+        <w:rPr>
+          <w:rFonts w:ascii="Consolas" w:eastAsia="Times New Roman" w:hAnsi="Consolas" w:cs="Times New Roman"/>
+          <w:color w:val="D4D4D4"/>
+          <w:sz w:val="24"/>
+          <w:szCs w:val="24"/>
+        </w:rPr>
+        <w:t> </w:t>
+      </w:r>
+      <w:r>
+        <w:rPr>
+          <w:rFonts w:ascii="Consolas" w:eastAsia="Times New Roman" w:hAnsi="Consolas" w:cs="Times New Roman"/>
+          <w:color w:val="DC4D8B"/>
+          <w:sz w:val="24"/>
+          <w:szCs w:val="24"/>
+        </w:rPr>
+        <w:t>'French'</w:t>
+      </w:r>
+      <w:r>
+        <w:rPr>
+          <w:rFonts w:ascii="Consolas" w:eastAsia="Times New Roman" w:hAnsi="Consolas" w:cs="Times New Roman"/>
+          <w:color w:val="DCDCDC"/>
+          <w:sz w:val="24"/>
+          <w:szCs w:val="24"/>
+        </w:rPr>
+        <w:t>)</w:t>
+      </w:r>
+    </w:p>
+    <w:p>
+      <w:pPr>
+        <w:rPr>
+          <w:b/>
+        </w:rPr>
+      </w:pPr>
+    </w:p>
+    <w:p>
+      <w:pPr>
+        <w:rPr>
+          <w:rFonts w:ascii="Arial" w:hAnsi="Arial" w:cs="Arial"/>
+          <w:color w:val="05192D"/>
+          <w:shd w:val="clear" w:color="auto" w:fill="FFFFFF"/>
+        </w:rPr>
+      </w:pPr>
+      <w:r>
+        <w:rPr>
+          <w:b/>
+        </w:rPr>
+        <w:t>#</w:t>
+      </w:r>
+      <w:r>
+        <w:rPr>
+          <w:rFonts w:ascii="Arial" w:hAnsi="Arial" w:cs="Arial"/>
+          <w:color w:val="05192D"/>
+          <w:shd w:val="clear" w:color="auto" w:fill="FFFFFF"/>
+        </w:rPr>
+        <w:t>Get the title and certification of all films with an NC-17 or R certification</w:t>
+      </w:r>
+    </w:p>
+    <w:p>
+      <w:pPr>
+        <w:shd w:val="clear" w:color="auto" w:fill="1E1E1E"/>
+        <w:spacing w:after="0" w:line="315" w:lineRule="atLeast"/>
+        <w:rPr>
+          <w:rFonts w:ascii="Consolas" w:eastAsia="Times New Roman" w:hAnsi="Consolas" w:cs="Times New Roman"/>
+          <w:color w:val="D4D4D4"/>
+          <w:sz w:val="24"/>
+          <w:szCs w:val="24"/>
+        </w:rPr>
+      </w:pPr>
+      <w:proofErr w:type="gramStart"/>
+      <w:r>
+        <w:rPr>
+          <w:rFonts w:ascii="Consolas" w:eastAsia="Times New Roman" w:hAnsi="Consolas" w:cs="Times New Roman"/>
+          <w:color w:val="009BD8"/>
+          <w:sz w:val="24"/>
+          <w:szCs w:val="24"/>
+        </w:rPr>
+        <w:t>select</w:t>
+      </w:r>
+      <w:proofErr w:type="gramEnd"/>
+      <w:r>
+        <w:rPr>
+          <w:rFonts w:ascii="Consolas" w:eastAsia="Times New Roman" w:hAnsi="Consolas" w:cs="Times New Roman"/>
+          <w:color w:val="D4D4D4"/>
+          <w:sz w:val="24"/>
+          <w:szCs w:val="24"/>
+        </w:rPr>
+        <w:t> </w:t>
+      </w:r>
+      <w:r>
+        <w:rPr>
+          <w:rFonts w:ascii="Consolas" w:eastAsia="Times New Roman" w:hAnsi="Consolas" w:cs="Times New Roman"/>
+          <w:color w:val="FFFFFF"/>
+          <w:sz w:val="24"/>
+          <w:szCs w:val="24"/>
+        </w:rPr>
+        <w:t>title</w:t>
+      </w:r>
+      <w:r>
+        <w:rPr>
+          <w:rFonts w:ascii="Consolas" w:eastAsia="Times New Roman" w:hAnsi="Consolas" w:cs="Times New Roman"/>
+          <w:color w:val="DCDCDC"/>
+          <w:sz w:val="24"/>
+          <w:szCs w:val="24"/>
+        </w:rPr>
+        <w:t>,</w:t>
+      </w:r>
+      <w:r>
+        <w:rPr>
+          <w:rFonts w:ascii="Consolas" w:eastAsia="Times New Roman" w:hAnsi="Consolas" w:cs="Times New Roman"/>
+          <w:color w:val="D4D4D4"/>
+          <w:sz w:val="24"/>
+          <w:szCs w:val="24"/>
+        </w:rPr>
+        <w:t> </w:t>
+      </w:r>
+      <w:r>
+        <w:rPr>
+          <w:rFonts w:ascii="Consolas" w:eastAsia="Times New Roman" w:hAnsi="Consolas" w:cs="Times New Roman"/>
+          <w:color w:val="FFFFFF"/>
+          <w:sz w:val="24"/>
+          <w:szCs w:val="24"/>
+        </w:rPr>
+        <w:t>certification</w:t>
+      </w:r>
+    </w:p>
+    <w:p>
+      <w:pPr>
+        <w:shd w:val="clear" w:color="auto" w:fill="1E1E1E"/>
+        <w:spacing w:after="0" w:line="315" w:lineRule="atLeast"/>
+        <w:rPr>
+          <w:rFonts w:ascii="Consolas" w:eastAsia="Times New Roman" w:hAnsi="Consolas" w:cs="Times New Roman"/>
+          <w:color w:val="D4D4D4"/>
+          <w:sz w:val="24"/>
+          <w:szCs w:val="24"/>
+        </w:rPr>
+      </w:pPr>
+      <w:proofErr w:type="gramStart"/>
+      <w:r>
+        <w:rPr>
+          <w:rFonts w:ascii="Consolas" w:eastAsia="Times New Roman" w:hAnsi="Consolas" w:cs="Times New Roman"/>
+          <w:color w:val="009BD8"/>
+          <w:sz w:val="24"/>
+          <w:szCs w:val="24"/>
+        </w:rPr>
+        <w:lastRenderedPageBreak/>
+        <w:t>from</w:t>
+      </w:r>
+      <w:proofErr w:type="gramEnd"/>
+      <w:r>
+        <w:rPr>
+          <w:rFonts w:ascii="Consolas" w:eastAsia="Times New Roman" w:hAnsi="Consolas" w:cs="Times New Roman"/>
+          <w:color w:val="D4D4D4"/>
+          <w:sz w:val="24"/>
+          <w:szCs w:val="24"/>
+        </w:rPr>
+        <w:t> </w:t>
+      </w:r>
+      <w:r>
+        <w:rPr>
+          <w:rFonts w:ascii="Consolas" w:eastAsia="Times New Roman" w:hAnsi="Consolas" w:cs="Times New Roman"/>
+          <w:color w:val="FFFFFF"/>
+          <w:sz w:val="24"/>
+          <w:szCs w:val="24"/>
+        </w:rPr>
+        <w:t>films</w:t>
+      </w:r>
+    </w:p>
+    <w:p>
+      <w:pPr>
+        <w:shd w:val="clear" w:color="auto" w:fill="1E1E1E"/>
+        <w:spacing w:after="0" w:line="315" w:lineRule="atLeast"/>
+        <w:rPr>
+          <w:rFonts w:ascii="Consolas" w:eastAsia="Times New Roman" w:hAnsi="Consolas" w:cs="Times New Roman"/>
+          <w:color w:val="D4D4D4"/>
+          <w:sz w:val="24"/>
+          <w:szCs w:val="24"/>
+        </w:rPr>
+      </w:pPr>
+      <w:proofErr w:type="gramStart"/>
+      <w:r>
+        <w:rPr>
+          <w:rFonts w:ascii="Consolas" w:eastAsia="Times New Roman" w:hAnsi="Consolas" w:cs="Times New Roman"/>
+          <w:color w:val="009BD8"/>
+          <w:sz w:val="24"/>
+          <w:szCs w:val="24"/>
+        </w:rPr>
+        <w:t>where</w:t>
+      </w:r>
+      <w:proofErr w:type="gramEnd"/>
+      <w:r>
+        <w:rPr>
+          <w:rFonts w:ascii="Consolas" w:eastAsia="Times New Roman" w:hAnsi="Consolas" w:cs="Times New Roman"/>
+          <w:color w:val="D4D4D4"/>
+          <w:sz w:val="24"/>
+          <w:szCs w:val="24"/>
+        </w:rPr>
+        <w:t> </w:t>
+      </w:r>
+      <w:r>
+        <w:rPr>
+          <w:rFonts w:ascii="Consolas" w:eastAsia="Times New Roman" w:hAnsi="Consolas" w:cs="Times New Roman"/>
+          <w:color w:val="FFFFFF"/>
+          <w:sz w:val="24"/>
+          <w:szCs w:val="24"/>
+        </w:rPr>
+        <w:t>certification</w:t>
+      </w:r>
+      <w:r>
+        <w:rPr>
+          <w:rFonts w:ascii="Consolas" w:eastAsia="Times New Roman" w:hAnsi="Consolas" w:cs="Times New Roman"/>
+          <w:color w:val="D4D4D4"/>
+          <w:sz w:val="24"/>
+          <w:szCs w:val="24"/>
+        </w:rPr>
+        <w:t> </w:t>
+      </w:r>
+      <w:r>
+        <w:rPr>
+          <w:rFonts w:ascii="Consolas" w:eastAsia="Times New Roman" w:hAnsi="Consolas" w:cs="Times New Roman"/>
+          <w:color w:val="009BD8"/>
+          <w:sz w:val="24"/>
+          <w:szCs w:val="24"/>
+        </w:rPr>
+        <w:t>in</w:t>
+      </w:r>
+      <w:r>
+        <w:rPr>
+          <w:rFonts w:ascii="Consolas" w:eastAsia="Times New Roman" w:hAnsi="Consolas" w:cs="Times New Roman"/>
+          <w:color w:val="D4D4D4"/>
+          <w:sz w:val="24"/>
+          <w:szCs w:val="24"/>
+        </w:rPr>
+        <w:t> </w:t>
+      </w:r>
+      <w:r>
+        <w:rPr>
+          <w:rFonts w:ascii="Consolas" w:eastAsia="Times New Roman" w:hAnsi="Consolas" w:cs="Times New Roman"/>
+          <w:color w:val="DCDCDC"/>
+          <w:sz w:val="24"/>
+          <w:szCs w:val="24"/>
+        </w:rPr>
+        <w:t>(</w:t>
+      </w:r>
+      <w:r>
+        <w:rPr>
+          <w:rFonts w:ascii="Consolas" w:eastAsia="Times New Roman" w:hAnsi="Consolas" w:cs="Times New Roman"/>
+          <w:color w:val="DC4D8B"/>
+          <w:sz w:val="24"/>
+          <w:szCs w:val="24"/>
+        </w:rPr>
+        <w:t>'NC-17'</w:t>
+      </w:r>
+      <w:r>
+        <w:rPr>
+          <w:rFonts w:ascii="Consolas" w:eastAsia="Times New Roman" w:hAnsi="Consolas" w:cs="Times New Roman"/>
+          <w:color w:val="DCDCDC"/>
+          <w:sz w:val="24"/>
+          <w:szCs w:val="24"/>
+        </w:rPr>
+        <w:t>,</w:t>
+      </w:r>
+      <w:r>
+        <w:rPr>
+          <w:rFonts w:ascii="Consolas" w:eastAsia="Times New Roman" w:hAnsi="Consolas" w:cs="Times New Roman"/>
+          <w:color w:val="D4D4D4"/>
+          <w:sz w:val="24"/>
+          <w:szCs w:val="24"/>
+        </w:rPr>
+        <w:t> </w:t>
+      </w:r>
+      <w:r>
+        <w:rPr>
+          <w:rFonts w:ascii="Consolas" w:eastAsia="Times New Roman" w:hAnsi="Consolas" w:cs="Times New Roman"/>
+          <w:color w:val="DC4D8B"/>
+          <w:sz w:val="24"/>
+          <w:szCs w:val="24"/>
+        </w:rPr>
+        <w:t>'R'</w:t>
+      </w:r>
+      <w:r>
+        <w:rPr>
+          <w:rFonts w:ascii="Consolas" w:eastAsia="Times New Roman" w:hAnsi="Consolas" w:cs="Times New Roman"/>
+          <w:color w:val="DCDCDC"/>
+          <w:sz w:val="24"/>
+          <w:szCs w:val="24"/>
+        </w:rPr>
+        <w:t>)</w:t>
+      </w:r>
+    </w:p>
+    <w:p>
+      <w:pPr>
+        <w:rPr>
+          <w:b/>
+        </w:rPr>
+      </w:pPr>
       <w:bookmarkStart w:id="0" w:name="_GoBack"/>
       <w:bookmarkEnd w:id="0"/>
+    </w:p>
+    <w:p>
+      <w:pPr>
+        <w:rPr>
+          <w:b/>
+        </w:rPr>
+      </w:pPr>
+    </w:p>
+    <w:p>
+      <w:pPr>
+        <w:rPr>
+          <w:b/>
+        </w:rPr>
+      </w:pPr>
     </w:p>
     <w:sectPr>
       <w:pgSz w:w="12240" w:h="15840"/>

</xml_diff>